<commit_message>
modified doc and aho-corasick example
Signed-off-by: zhouzebiao <447523426>
</commit_message>
<xml_diff>
--- a/设计文档.docx
+++ b/设计文档.docx
@@ -1,13 +1,13 @@
 
 <file path=word/document.xml><?xml version="1.0" encoding="utf-8"?>
-<w:document xmlns:wpc="http://schemas.microsoft.com/office/word/2010/wordprocessingCanvas" xmlns:cx="http://schemas.microsoft.com/office/drawing/2014/chartex" xmlns:cx1="http://schemas.microsoft.com/office/drawing/2015/9/8/chartex" xmlns:cx2="http://schemas.microsoft.com/office/drawing/2015/10/21/chartex" xmlns:cx3="http://schemas.microsoft.com/office/drawing/2016/5/9/chartex" xmlns:cx4="http://schemas.microsoft.com/office/drawing/2016/5/10/chartex" xmlns:cx5="http://schemas.microsoft.com/office/drawing/2016/5/11/chartex" xmlns:mc="http://schemas.openxmlformats.org/markup-compatibility/2006" xmlns:o="urn:schemas-microsoft-com:office:office" xmlns:r="http://schemas.openxmlformats.org/officeDocument/2006/relationships" xmlns:m="http://schemas.openxmlformats.org/officeDocument/2006/math" xmlns:v="urn:schemas-microsoft-com:vml" xmlns:wp14="http://schemas.microsoft.com/office/word/2010/wordprocessingDrawing" xmlns:wp="http://schemas.openxmlformats.org/drawingml/2006/wordprocessingDrawing" xmlns:w10="urn:schemas-microsoft-com:office:word" xmlns:w="http://schemas.openxmlformats.org/wordprocessingml/2006/main" xmlns:w14="http://schemas.microsoft.com/office/word/2010/wordml" xmlns:w15="http://schemas.microsoft.com/office/word/2012/wordml" xmlns:w16se="http://schemas.microsoft.com/office/word/2015/wordml/symex" xmlns:wpg="http://schemas.microsoft.com/office/word/2010/wordprocessingGroup" xmlns:wpi="http://schemas.microsoft.com/office/word/2010/wordprocessingInk" xmlns:wne="http://schemas.microsoft.com/office/word/2006/wordml" xmlns:wps="http://schemas.microsoft.com/office/word/2010/wordprocessingShape" mc:Ignorable="w14 w15 w16se wp14">
+<w:document xmlns:wpc="http://schemas.microsoft.com/office/word/2010/wordprocessingCanvas" xmlns:cx="http://schemas.microsoft.com/office/drawing/2014/chartex" xmlns:mc="http://schemas.openxmlformats.org/markup-compatibility/2006" xmlns:o="urn:schemas-microsoft-com:office:office" xmlns:r="http://schemas.openxmlformats.org/officeDocument/2006/relationships" xmlns:m="http://schemas.openxmlformats.org/officeDocument/2006/math" xmlns:v="urn:schemas-microsoft-com:vml" xmlns:wp14="http://schemas.microsoft.com/office/word/2010/wordprocessingDrawing" xmlns:wp="http://schemas.openxmlformats.org/drawingml/2006/wordprocessingDrawing" xmlns:w10="urn:schemas-microsoft-com:office:word" xmlns:w="http://schemas.openxmlformats.org/wordprocessingml/2006/main" xmlns:w14="http://schemas.microsoft.com/office/word/2010/wordml" xmlns:w15="http://schemas.microsoft.com/office/word/2012/wordml" xmlns:w16se="http://schemas.microsoft.com/office/word/2015/wordml/symex" xmlns:wpg="http://schemas.microsoft.com/office/word/2010/wordprocessingGroup" xmlns:wpi="http://schemas.microsoft.com/office/word/2010/wordprocessingInk" xmlns:wne="http://schemas.microsoft.com/office/word/2006/wordml" xmlns:wps="http://schemas.microsoft.com/office/word/2010/wordprocessingShape" mc:Ignorable="w14 w15 w16se wp14">
   <w:body>
     <w:p>
       <w:pPr>
         <w:ind w:firstLine="880"/>
         <w:jc w:val="center"/>
         <w:rPr>
-          <w:rFonts w:ascii="黑体" w:eastAsia="黑体" w:hAnsi="黑体" w:hint="eastAsia"/>
+          <w:rFonts w:ascii="黑体" w:eastAsia="黑体" w:hAnsi="黑体"/>
           <w:sz w:val="44"/>
           <w:szCs w:val="44"/>
         </w:rPr>
@@ -8367,14 +8367,7 @@
             <w:rFonts w:ascii="Cambria Math" w:hAnsi="Cambria Math"/>
             <w:lang w:val="zh-CN"/>
           </w:rPr>
-          <m:t>,</m:t>
-        </m:r>
-        <m:r>
-          <w:rPr>
-            <w:rFonts w:ascii="Cambria Math" w:hAnsi="Cambria Math"/>
-            <w:lang w:val="zh-CN"/>
-          </w:rPr>
-          <m:t>…</m:t>
+          <m:t>,…</m:t>
         </m:r>
         <m:sSub>
           <m:sSubPr>
@@ -8816,14 +8809,7 @@
                           <w:rFonts w:ascii="Cambria Math" w:hAnsi="Cambria Math"/>
                           <w:lang w:val="zh-CN"/>
                         </w:rPr>
-                        <m:t>t</m:t>
-                      </m:r>
-                      <m:r>
-                        <w:rPr>
-                          <w:rFonts w:ascii="Cambria Math" w:hAnsi="Cambria Math"/>
-                          <w:lang w:val="zh-CN"/>
-                        </w:rPr>
-                        <m:t>-1</m:t>
+                        <m:t>t-1</m:t>
                       </m:r>
                     </m:sub>
                   </m:sSub>
@@ -9050,17 +9036,7 @@
                       <w:rFonts w:ascii="Cambria Math" w:hAnsi="Cambria Math"/>
                       <w:lang w:val="zh-CN"/>
                     </w:rPr>
-                    <m:t xml:space="preserve">arg </m:t>
-                  </m:r>
-                  <m:r>
-                    <m:rPr>
-                      <m:sty m:val="p"/>
-                    </m:rPr>
-                    <w:rPr>
-                      <w:rFonts w:ascii="Cambria Math" w:hAnsi="Cambria Math"/>
-                      <w:lang w:val="zh-CN"/>
-                    </w:rPr>
-                    <m:t>max</m:t>
+                    <m:t>arg max</m:t>
                   </m:r>
                 </m:e>
                 <m:lim>
@@ -9112,14 +9088,7 @@
                           <w:rFonts w:ascii="Cambria Math" w:hAnsi="Cambria Math"/>
                           <w:lang w:val="zh-CN"/>
                         </w:rPr>
-                        <m:t>t</m:t>
-                      </m:r>
-                      <m:r>
-                        <w:rPr>
-                          <w:rFonts w:ascii="Cambria Math" w:hAnsi="Cambria Math"/>
-                          <w:lang w:val="zh-CN"/>
-                        </w:rPr>
-                        <m:t>-1</m:t>
+                        <m:t>t-1</m:t>
                       </m:r>
                     </m:sub>
                   </m:sSub>
@@ -9183,7 +9152,6 @@
       <w:pPr>
         <w:ind w:left="480" w:firstLineChars="0" w:firstLine="0"/>
         <w:rPr>
-          <w:rFonts w:hint="eastAsia"/>
           <w:lang w:val="zh-CN"/>
         </w:rPr>
       </w:pPr>
@@ -9305,7 +9273,6 @@
       <w:pPr>
         <w:ind w:left="480" w:firstLineChars="0" w:firstLine="0"/>
         <w:rPr>
-          <w:rFonts w:hint="eastAsia"/>
           <w:lang w:val="zh-CN"/>
         </w:rPr>
       </w:pPr>
@@ -9314,7 +9281,6 @@
       <w:pPr>
         <w:ind w:left="480" w:firstLineChars="0" w:firstLine="0"/>
         <w:rPr>
-          <w:rFonts w:hint="eastAsia"/>
           <w:lang w:val="zh-CN"/>
         </w:rPr>
       </w:pPr>
@@ -9510,7 +9476,6 @@
       <w:pPr>
         <w:ind w:firstLine="480"/>
         <w:rPr>
-          <w:rFonts w:hint="eastAsia"/>
           <w:lang w:val="zh-CN"/>
         </w:rPr>
       </w:pPr>
@@ -9576,7 +9541,6 @@
         </w:numPr>
         <w:ind w:firstLineChars="0"/>
         <w:rPr>
-          <w:rFonts w:hint="eastAsia"/>
           <w:lang w:val="zh-CN"/>
         </w:rPr>
       </w:pPr>
@@ -9961,7 +9925,6 @@
             <w:pPr>
               <w:ind w:firstLineChars="0" w:firstLine="0"/>
               <w:rPr>
-                <w:rFonts w:hint="eastAsia"/>
                 <w:lang w:val="zh-CN"/>
               </w:rPr>
             </w:pPr>
@@ -9980,7 +9943,7 @@
     </w:tbl>
     <w:p>
       <w:pPr>
-        <w:ind w:firstLine="480"/>
+        <w:ind w:firstLineChars="0" w:firstLine="0"/>
         <w:rPr>
           <w:rFonts w:hint="eastAsia"/>
           <w:lang w:val="zh-CN"/>
@@ -10330,19 +10293,25 @@
           <w:p>
             <w:pPr>
               <w:ind w:firstLineChars="0" w:firstLine="0"/>
-            </w:pPr>
-            <w:r>
+              <w:rPr>
+                <w:color w:val="FF0000"/>
+              </w:rPr>
+            </w:pPr>
+            <w:r>
+              <w:rPr>
+                <w:color w:val="FF0000"/>
+              </w:rPr>
               <w:t>re_han_default = re.compile("([\u4E00-\u9FD5a-zA-Z0-9+#&amp;\._]+)", re.U)</w:t>
             </w:r>
           </w:p>
           <w:p>
             <w:pPr>
               <w:ind w:firstLineChars="0" w:firstLine="0"/>
-              <w:rPr>
-                <w:rFonts w:hint="eastAsia"/>
-              </w:rPr>
-            </w:pPr>
-            <w:r>
+            </w:pPr>
+            <w:r>
+              <w:rPr>
+                <w:color w:val="FF0000"/>
+              </w:rPr>
               <w:t>re_skip_default = re.compile("(\r\n|\s)", re.U)</w:t>
             </w:r>
           </w:p>
@@ -10371,8 +10340,6 @@
       <w:r>
         <w:t>如下：</w:t>
       </w:r>
-      <w:bookmarkStart w:id="10" w:name="_GoBack"/>
-      <w:bookmarkEnd w:id="10"/>
     </w:p>
     <w:tbl>
       <w:tblPr>
@@ -10399,49 +10366,115 @@
           <w:p>
             <w:pPr>
               <w:ind w:firstLineChars="0" w:firstLine="0"/>
+            </w:pPr>
+            <w:r>
+              <w:t xml:space="preserve">        re_skip = re_skip_default</w:t>
+            </w:r>
+          </w:p>
+          <w:p>
+            <w:pPr>
+              <w:ind w:firstLineChars="0" w:firstLine="0"/>
+            </w:pPr>
+            <w:r>
+              <w:t xml:space="preserve">        cut_block = self.__cut_DAG</w:t>
+            </w:r>
+          </w:p>
+          <w:p>
+            <w:pPr>
+              <w:ind w:firstLineChars="0" w:firstLine="0"/>
+            </w:pPr>
+            <w:r>
               <w:rPr>
                 <w:rFonts w:hint="eastAsia"/>
               </w:rPr>
-            </w:pPr>
-            <w:r>
-              <w:t xml:space="preserve">  </w:t>
-            </w:r>
-            <w:r>
-              <w:t xml:space="preserve">      re_skip = re_skip_default</w:t>
+              <w:t xml:space="preserve">        # </w:t>
+            </w:r>
+            <w:r>
+              <w:rPr>
+                <w:rFonts w:hint="eastAsia"/>
+              </w:rPr>
+              <w:t>先用正则对句子进行切分</w:t>
             </w:r>
           </w:p>
           <w:p>
             <w:pPr>
               <w:ind w:firstLineChars="0" w:firstLine="0"/>
+            </w:pPr>
+            <w:r>
+              <w:t xml:space="preserve">        blocks = re_han.split(sentence)</w:t>
+            </w:r>
+          </w:p>
+          <w:p>
+            <w:pPr>
+              <w:ind w:firstLineChars="0" w:firstLine="0"/>
+            </w:pPr>
+            <w:r>
+              <w:t xml:space="preserve">        for blk in blocks:</w:t>
+            </w:r>
+          </w:p>
+          <w:p>
+            <w:pPr>
+              <w:ind w:firstLineChars="0" w:firstLine="0"/>
+            </w:pPr>
+            <w:r>
+              <w:t xml:space="preserve">            if not blk:</w:t>
+            </w:r>
+          </w:p>
+          <w:p>
+            <w:pPr>
+              <w:ind w:firstLineChars="0" w:firstLine="0"/>
+            </w:pPr>
+            <w:r>
+              <w:t xml:space="preserve">                continue</w:t>
+            </w:r>
+          </w:p>
+          <w:p>
+            <w:pPr>
+              <w:ind w:firstLineChars="0" w:firstLine="0"/>
+            </w:pPr>
+            <w:r>
               <w:rPr>
                 <w:rFonts w:hint="eastAsia"/>
               </w:rPr>
-            </w:pPr>
-            <w:r>
-              <w:t xml:space="preserve">   </w:t>
-            </w:r>
-            <w:r>
-              <w:t xml:space="preserve">     cut_block = self.__cut_DAG</w:t>
+              <w:t xml:space="preserve">            if re_han.match(blk):  # re_han</w:t>
+            </w:r>
+            <w:r>
+              <w:rPr>
+                <w:rFonts w:hint="eastAsia"/>
+              </w:rPr>
+              <w:t>匹配的串</w:t>
             </w:r>
           </w:p>
           <w:p>
             <w:pPr>
               <w:ind w:firstLineChars="0" w:firstLine="0"/>
+            </w:pPr>
+            <w:r>
               <w:rPr>
                 <w:rFonts w:hint="eastAsia"/>
               </w:rPr>
-            </w:pPr>
+              <w:t xml:space="preserve">                for word in cut_block(blk):  # </w:t>
+            </w:r>
             <w:r>
               <w:rPr>
                 <w:rFonts w:hint="eastAsia"/>
               </w:rPr>
-              <w:t xml:space="preserve">        # </w:t>
+              <w:t>进行</w:t>
             </w:r>
             <w:r>
               <w:rPr>
                 <w:rFonts w:hint="eastAsia"/>
               </w:rPr>
-              <w:t>先用正则对句子进行切分</w:t>
+              <w:t>具体</w:t>
+            </w:r>
+            <w:r>
+              <w:t>的</w:t>
+            </w:r>
+            <w:r>
+              <w:rPr>
+                <w:rFonts w:hint="eastAsia"/>
+              </w:rPr>
+              <w:t>分词</w:t>
             </w:r>
           </w:p>
           <w:p>
@@ -10449,7 +10482,7 @@
               <w:ind w:firstLineChars="0" w:firstLine="0"/>
             </w:pPr>
             <w:r>
-              <w:t xml:space="preserve">        blocks = re_han.split(sentence)</w:t>
+              <w:t xml:space="preserve">                    yield word</w:t>
             </w:r>
           </w:p>
           <w:p>
@@ -10457,138 +10490,45 @@
               <w:ind w:firstLineChars="0" w:firstLine="0"/>
             </w:pPr>
             <w:r>
-              <w:t xml:space="preserve">        for blk in blocks:</w:t>
+              <w:rPr>
+                <w:rFonts w:hint="eastAsia"/>
+              </w:rPr>
+              <w:t xml:space="preserve">            else:  # </w:t>
+            </w:r>
+            <w:r>
+              <w:rPr>
+                <w:rFonts w:hint="eastAsia"/>
+              </w:rPr>
+              <w:t>按照</w:t>
+            </w:r>
+            <w:r>
+              <w:rPr>
+                <w:rFonts w:hint="eastAsia"/>
+              </w:rPr>
+              <w:t>re_skip</w:t>
+            </w:r>
+            <w:r>
+              <w:rPr>
+                <w:rFonts w:hint="eastAsia"/>
+              </w:rPr>
+              <w:t>正则表对</w:t>
+            </w:r>
+            <w:r>
+              <w:rPr>
+                <w:rFonts w:hint="eastAsia"/>
+              </w:rPr>
+              <w:t>blk</w:t>
+            </w:r>
+            <w:r>
+              <w:rPr>
+                <w:rFonts w:hint="eastAsia"/>
+              </w:rPr>
+              <w:t>进行重新切分</w:t>
             </w:r>
           </w:p>
           <w:p>
             <w:pPr>
               <w:ind w:firstLineChars="0" w:firstLine="0"/>
-            </w:pPr>
-            <w:r>
-              <w:t xml:space="preserve">            if not blk:</w:t>
-            </w:r>
-          </w:p>
-          <w:p>
-            <w:pPr>
-              <w:ind w:firstLineChars="0" w:firstLine="0"/>
-            </w:pPr>
-            <w:r>
-              <w:t xml:space="preserve">                continue</w:t>
-            </w:r>
-          </w:p>
-          <w:p>
-            <w:pPr>
-              <w:ind w:firstLineChars="0" w:firstLine="0"/>
-              <w:rPr>
-                <w:rFonts w:hint="eastAsia"/>
-              </w:rPr>
-            </w:pPr>
-            <w:r>
-              <w:rPr>
-                <w:rFonts w:hint="eastAsia"/>
-              </w:rPr>
-              <w:t xml:space="preserve">            if re_han.match(blk):  # re_han</w:t>
-            </w:r>
-            <w:r>
-              <w:rPr>
-                <w:rFonts w:hint="eastAsia"/>
-              </w:rPr>
-              <w:t>匹配的串</w:t>
-            </w:r>
-          </w:p>
-          <w:p>
-            <w:pPr>
-              <w:ind w:firstLineChars="0" w:firstLine="0"/>
-              <w:rPr>
-                <w:rFonts w:hint="eastAsia"/>
-              </w:rPr>
-            </w:pPr>
-            <w:r>
-              <w:rPr>
-                <w:rFonts w:hint="eastAsia"/>
-              </w:rPr>
-              <w:t xml:space="preserve">                for word in cut_block(blk):  # </w:t>
-            </w:r>
-            <w:r>
-              <w:rPr>
-                <w:rFonts w:hint="eastAsia"/>
-              </w:rPr>
-              <w:t>进行</w:t>
-            </w:r>
-            <w:r>
-              <w:rPr>
-                <w:rFonts w:hint="eastAsia"/>
-              </w:rPr>
-              <w:t>具体</w:t>
-            </w:r>
-            <w:r>
-              <w:t>的</w:t>
-            </w:r>
-            <w:r>
-              <w:rPr>
-                <w:rFonts w:hint="eastAsia"/>
-              </w:rPr>
-              <w:t>分词</w:t>
-            </w:r>
-          </w:p>
-          <w:p>
-            <w:pPr>
-              <w:ind w:firstLineChars="0" w:firstLine="0"/>
-            </w:pPr>
-            <w:r>
-              <w:t xml:space="preserve">                    yield word</w:t>
-            </w:r>
-          </w:p>
-          <w:p>
-            <w:pPr>
-              <w:ind w:firstLineChars="0" w:firstLine="0"/>
-              <w:rPr>
-                <w:rFonts w:hint="eastAsia"/>
-              </w:rPr>
-            </w:pPr>
-            <w:r>
-              <w:rPr>
-                <w:rFonts w:hint="eastAsia"/>
-              </w:rPr>
-              <w:t xml:space="preserve">            else:  # </w:t>
-            </w:r>
-            <w:r>
-              <w:rPr>
-                <w:rFonts w:hint="eastAsia"/>
-              </w:rPr>
-              <w:t>按照</w:t>
-            </w:r>
-            <w:r>
-              <w:rPr>
-                <w:rFonts w:hint="eastAsia"/>
-              </w:rPr>
-              <w:t>re_skip</w:t>
-            </w:r>
-            <w:r>
-              <w:rPr>
-                <w:rFonts w:hint="eastAsia"/>
-              </w:rPr>
-              <w:t>正则表对</w:t>
-            </w:r>
-            <w:r>
-              <w:rPr>
-                <w:rFonts w:hint="eastAsia"/>
-              </w:rPr>
-              <w:t>blk</w:t>
-            </w:r>
-            <w:r>
-              <w:rPr>
-                <w:rFonts w:hint="eastAsia"/>
-              </w:rPr>
-              <w:t>进行重新切分</w:t>
-            </w:r>
-          </w:p>
-          <w:p>
-            <w:pPr>
-              <w:ind w:firstLineChars="0" w:firstLine="0"/>
-              <w:rPr>
-                <w:rFonts w:hint="eastAsia"/>
-              </w:rPr>
             </w:pPr>
             <w:r>
               <w:rPr>
@@ -10637,20 +10577,17 @@
           <w:p>
             <w:pPr>
               <w:ind w:firstLineChars="0" w:firstLine="0"/>
+            </w:pPr>
+            <w:r>
               <w:rPr>
                 <w:rFonts w:hint="eastAsia"/>
               </w:rPr>
-            </w:pPr>
+              <w:t xml:space="preserve">                    else:  # </w:t>
+            </w:r>
             <w:r>
               <w:rPr>
                 <w:rFonts w:hint="eastAsia"/>
               </w:rPr>
-              <w:t xml:space="preserve">                    else:  # </w:t>
-            </w:r>
-            <w:r>
-              <w:rPr>
-                <w:rFonts w:hint="eastAsia"/>
-              </w:rPr>
               <w:t>精准模式下逐个词语输出</w:t>
             </w:r>
           </w:p>
@@ -10665,9 +10602,6 @@
           <w:p>
             <w:pPr>
               <w:ind w:firstLineChars="0" w:firstLine="0"/>
-              <w:rPr>
-                <w:rFonts w:hint="eastAsia"/>
-              </w:rPr>
             </w:pPr>
             <w:r>
               <w:t xml:space="preserve">                            yield xx</w:t>
@@ -10676,6 +10610,3205 @@
         </w:tc>
       </w:tr>
     </w:tbl>
+    <w:p>
+      <w:pPr>
+        <w:pStyle w:val="3"/>
+        <w:ind w:firstLine="482"/>
+      </w:pPr>
+      <w:r>
+        <w:rPr>
+          <w:rFonts w:hint="eastAsia"/>
+        </w:rPr>
+        <w:lastRenderedPageBreak/>
+        <w:t>分词模块</w:t>
+      </w:r>
+      <w:r>
+        <w:t>功能设计</w:t>
+      </w:r>
+    </w:p>
+    <w:p>
+      <w:pPr>
+        <w:ind w:firstLine="480"/>
+      </w:pPr>
+      <w:r>
+        <w:rPr>
+          <w:rFonts w:hint="eastAsia"/>
+        </w:rPr>
+        <w:t>分词模块</w:t>
+      </w:r>
+      <w:r>
+        <w:t>框架</w:t>
+      </w:r>
+      <w:r>
+        <w:rPr>
+          <w:rFonts w:hint="eastAsia"/>
+        </w:rPr>
+        <w:t>如下：</w:t>
+      </w:r>
+    </w:p>
+    <w:p>
+      <w:pPr>
+        <w:ind w:firstLine="480"/>
+      </w:pPr>
+      <w:r>
+        <w:object w:dxaOrig="5310" w:dyaOrig="4065">
+          <v:shapetype id="_x0000_t75" coordsize="21600,21600" o:spt="75" o:preferrelative="t" path="m@4@5l@4@11@9@11@9@5xe" filled="f" stroked="f">
+            <v:stroke joinstyle="miter"/>
+            <v:formulas>
+              <v:f eqn="if lineDrawn pixelLineWidth 0"/>
+              <v:f eqn="sum @0 1 0"/>
+              <v:f eqn="sum 0 0 @1"/>
+              <v:f eqn="prod @2 1 2"/>
+              <v:f eqn="prod @3 21600 pixelWidth"/>
+              <v:f eqn="prod @3 21600 pixelHeight"/>
+              <v:f eqn="sum @0 0 1"/>
+              <v:f eqn="prod @6 1 2"/>
+              <v:f eqn="prod @7 21600 pixelWidth"/>
+              <v:f eqn="sum @8 21600 0"/>
+              <v:f eqn="prod @7 21600 pixelHeight"/>
+              <v:f eqn="sum @10 21600 0"/>
+            </v:formulas>
+            <v:path o:extrusionok="f" gradientshapeok="t" o:connecttype="rect"/>
+            <o:lock v:ext="edit" aspectratio="t"/>
+          </v:shapetype>
+          <v:shape id="_x0000_i1032" type="#_x0000_t75" style="width:356.25pt;height:273pt" o:ole="">
+            <v:imagedata r:id="rId10" o:title=""/>
+          </v:shape>
+          <o:OLEObject Type="Embed" ProgID="Visio.Drawing.15" ShapeID="_x0000_i1032" DrawAspect="Content" ObjectID="_1549205554" r:id="rId11"/>
+        </w:object>
+      </w:r>
+    </w:p>
+    <w:p>
+      <w:pPr>
+        <w:ind w:firstLine="480"/>
+        <w:rPr>
+          <w:lang w:val="zh-CN"/>
+        </w:rPr>
+      </w:pPr>
+      <w:r>
+        <w:rPr>
+          <w:rFonts w:hint="eastAsia"/>
+        </w:rPr>
+        <w:t>分词</w:t>
+      </w:r>
+      <w:r>
+        <w:rPr>
+          <w:lang w:val="zh-CN"/>
+        </w:rPr>
+        <w:t>模块，包括</w:t>
+      </w:r>
+      <w:r>
+        <w:rPr>
+          <w:rFonts w:hint="eastAsia"/>
+          <w:lang w:val="zh-CN"/>
+        </w:rPr>
+        <w:t>加载</w:t>
+      </w:r>
+      <w:r>
+        <w:rPr>
+          <w:lang w:val="zh-CN"/>
+        </w:rPr>
+        <w:t>词库模块、</w:t>
+      </w:r>
+      <w:r>
+        <w:rPr>
+          <w:rFonts w:hint="eastAsia"/>
+          <w:lang w:val="zh-CN"/>
+        </w:rPr>
+        <w:t>词图</w:t>
+      </w:r>
+      <w:r>
+        <w:rPr>
+          <w:lang w:val="zh-CN"/>
+        </w:rPr>
+        <w:t>扫描</w:t>
+      </w:r>
+      <w:r>
+        <w:rPr>
+          <w:lang w:val="zh-CN"/>
+        </w:rPr>
+        <w:t>模块</w:t>
+      </w:r>
+      <w:r>
+        <w:rPr>
+          <w:rFonts w:hint="eastAsia"/>
+          <w:lang w:val="zh-CN"/>
+        </w:rPr>
+        <w:t>、切分</w:t>
+      </w:r>
+      <w:r>
+        <w:rPr>
+          <w:lang w:val="zh-CN"/>
+        </w:rPr>
+        <w:t>词语</w:t>
+      </w:r>
+      <w:r>
+        <w:rPr>
+          <w:lang w:val="zh-CN"/>
+        </w:rPr>
+        <w:t>模块</w:t>
+      </w:r>
+      <w:r>
+        <w:rPr>
+          <w:rFonts w:hint="eastAsia"/>
+          <w:lang w:val="zh-CN"/>
+        </w:rPr>
+        <w:t>和</w:t>
+      </w:r>
+      <w:r>
+        <w:rPr>
+          <w:lang w:val="zh-CN"/>
+        </w:rPr>
+        <w:t>处理未登录词等</w:t>
+      </w:r>
+      <w:r>
+        <w:rPr>
+          <w:rFonts w:hint="eastAsia"/>
+          <w:lang w:val="zh-CN"/>
+        </w:rPr>
+        <w:t>五</w:t>
+      </w:r>
+      <w:r>
+        <w:rPr>
+          <w:lang w:val="zh-CN"/>
+        </w:rPr>
+        <w:t>个模块。</w:t>
+      </w:r>
+      <w:r>
+        <w:rPr>
+          <w:rFonts w:hint="eastAsia"/>
+          <w:lang w:val="zh-CN"/>
+        </w:rPr>
+        <w:t>各个</w:t>
+      </w:r>
+      <w:r>
+        <w:rPr>
+          <w:lang w:val="zh-CN"/>
+        </w:rPr>
+        <w:t>模块功能设计</w:t>
+      </w:r>
+      <w:r>
+        <w:rPr>
+          <w:rFonts w:hint="eastAsia"/>
+          <w:lang w:val="zh-CN"/>
+        </w:rPr>
+        <w:t>如下</w:t>
+      </w:r>
+      <w:r>
+        <w:rPr>
+          <w:lang w:val="zh-CN"/>
+        </w:rPr>
+        <w:t>：</w:t>
+      </w:r>
+    </w:p>
+    <w:p>
+      <w:pPr>
+        <w:pStyle w:val="a7"/>
+        <w:numPr>
+          <w:ilvl w:val="0"/>
+          <w:numId w:val="15"/>
+        </w:numPr>
+        <w:ind w:firstLineChars="0"/>
+        <w:rPr>
+          <w:lang w:val="zh-CN"/>
+        </w:rPr>
+      </w:pPr>
+      <w:r>
+        <w:rPr>
+          <w:rFonts w:hint="eastAsia"/>
+          <w:lang w:val="zh-CN"/>
+        </w:rPr>
+        <w:t>加载词库</w:t>
+      </w:r>
+      <w:r>
+        <w:rPr>
+          <w:lang w:val="zh-CN"/>
+        </w:rPr>
+        <w:t>模块</w:t>
+      </w:r>
+    </w:p>
+    <w:p>
+      <w:pPr>
+        <w:ind w:firstLine="480"/>
+        <w:rPr>
+          <w:rFonts w:hint="eastAsia"/>
+        </w:rPr>
+      </w:pPr>
+      <w:r>
+        <w:rPr>
+          <w:rFonts w:hint="eastAsia"/>
+        </w:rPr>
+        <w:t>功能</w:t>
+      </w:r>
+      <w:r>
+        <w:t>描述：该模块主要用于</w:t>
+      </w:r>
+      <w:r>
+        <w:rPr>
+          <w:rFonts w:hint="eastAsia"/>
+        </w:rPr>
+        <w:t>初始化</w:t>
+      </w:r>
+      <w:r>
+        <w:rPr>
+          <w:rFonts w:hint="eastAsia"/>
+        </w:rPr>
+        <w:t>分</w:t>
+      </w:r>
+      <w:r>
+        <w:t>词库</w:t>
+      </w:r>
+      <w:r>
+        <w:t>。</w:t>
+      </w:r>
+      <w:r>
+        <w:rPr>
+          <w:rFonts w:hint="eastAsia"/>
+        </w:rPr>
+        <w:t>分词库</w:t>
+      </w:r>
+      <w:r>
+        <w:rPr>
+          <w:rFonts w:hint="eastAsia"/>
+        </w:rPr>
+        <w:t>不会</w:t>
+      </w:r>
+      <w:r>
+        <w:t>立即</w:t>
+      </w:r>
+      <w:r>
+        <w:rPr>
+          <w:rFonts w:hint="eastAsia"/>
+        </w:rPr>
+        <w:t>初始化</w:t>
+      </w:r>
+      <w:r>
+        <w:t>，我们采用延时加载的机制，</w:t>
+      </w:r>
+      <w:r>
+        <w:rPr>
+          <w:rFonts w:hint="eastAsia"/>
+        </w:rPr>
+        <w:t>并生成缓存。</w:t>
+      </w:r>
+      <w:r>
+        <w:rPr>
+          <w:rFonts w:hint="eastAsia"/>
+        </w:rPr>
+        <w:t>在</w:t>
+      </w:r>
+      <w:r>
+        <w:rPr>
+          <w:rFonts w:hint="eastAsia"/>
+        </w:rPr>
+        <w:t>生成</w:t>
+      </w:r>
+      <w:r>
+        <w:t>缓存之后，如果有存在新词库</w:t>
+      </w:r>
+      <w:r>
+        <w:rPr>
+          <w:rFonts w:hint="eastAsia"/>
+        </w:rPr>
+        <w:t>，</w:t>
+      </w:r>
+      <w:r>
+        <w:t>也对</w:t>
+      </w:r>
+      <w:r>
+        <w:rPr>
+          <w:rFonts w:hint="eastAsia"/>
+        </w:rPr>
+        <w:t>它</w:t>
+      </w:r>
+      <w:r>
+        <w:t>进行初始化</w:t>
+      </w:r>
+      <w:r>
+        <w:rPr>
+          <w:rFonts w:hint="eastAsia"/>
+        </w:rPr>
+        <w:t>，</w:t>
+      </w:r>
+      <w:r>
+        <w:t>合并</w:t>
+      </w:r>
+      <w:r>
+        <w:rPr>
+          <w:rFonts w:hint="eastAsia"/>
+        </w:rPr>
+        <w:t>到一起</w:t>
+      </w:r>
+      <w:r>
+        <w:t>。</w:t>
+      </w:r>
+    </w:p>
+    <w:p>
+      <w:pPr>
+        <w:ind w:firstLine="480"/>
+      </w:pPr>
+      <w:r>
+        <w:rPr>
+          <w:rFonts w:hint="eastAsia"/>
+        </w:rPr>
+        <w:t>模块</w:t>
+      </w:r>
+      <w:r>
+        <w:t>设计过程：通过</w:t>
+      </w:r>
+      <w:r>
+        <w:rPr>
+          <w:rFonts w:hint="eastAsia"/>
+        </w:rPr>
+        <w:t>前缀</w:t>
+      </w:r>
+      <w:r>
+        <w:t>词典</w:t>
+      </w:r>
+      <w:r>
+        <w:rPr>
+          <w:rFonts w:hint="eastAsia"/>
+        </w:rPr>
+        <w:t>初始化</w:t>
+      </w:r>
+      <w:r>
+        <w:t>词库，</w:t>
+      </w:r>
+      <w:r>
+        <w:rPr>
+          <w:rFonts w:hint="eastAsia"/>
+        </w:rPr>
+        <w:t>优化</w:t>
+      </w:r>
+      <w:r>
+        <w:t>内存使用率</w:t>
+      </w:r>
+      <w:r>
+        <w:t>。</w:t>
+      </w:r>
+      <w:r>
+        <w:rPr>
+          <w:rFonts w:hint="eastAsia"/>
+        </w:rPr>
+        <w:t>通过</w:t>
+      </w:r>
+      <w:r>
+        <w:rPr>
+          <w:rFonts w:hint="eastAsia"/>
+        </w:rPr>
+        <w:t>P</w:t>
+      </w:r>
+      <w:r>
+        <w:t>ython</w:t>
+      </w:r>
+      <w:r>
+        <w:rPr>
+          <w:rFonts w:hint="eastAsia"/>
+        </w:rPr>
+        <w:t>的</w:t>
+      </w:r>
+      <w:r>
+        <w:t>marshal</w:t>
+      </w:r>
+      <w:r>
+        <w:rPr>
+          <w:rFonts w:hint="eastAsia"/>
+        </w:rPr>
+        <w:t>模块</w:t>
+      </w:r>
+      <w:r>
+        <w:t>生成缓存文件和加载缓存文件</w:t>
+      </w:r>
+      <w:r>
+        <w:rPr>
+          <w:rFonts w:hint="eastAsia"/>
+        </w:rPr>
+        <w:t>。</w:t>
+      </w:r>
+    </w:p>
+    <w:p>
+      <w:pPr>
+        <w:ind w:firstLine="480"/>
+        <w:rPr>
+          <w:rFonts w:hint="eastAsia"/>
+        </w:rPr>
+      </w:pPr>
+      <w:r>
+        <w:rPr>
+          <w:rFonts w:hint="eastAsia"/>
+        </w:rPr>
+        <w:t>加载分</w:t>
+      </w:r>
+      <w:r>
+        <w:t>词库</w:t>
+      </w:r>
+      <w:r>
+        <w:rPr>
+          <w:rFonts w:hint="eastAsia"/>
+        </w:rPr>
+        <w:t>源代码</w:t>
+      </w:r>
+      <w:r>
+        <w:t>如下：</w:t>
+      </w:r>
+    </w:p>
+    <w:tbl>
+      <w:tblPr>
+        <w:tblStyle w:val="af"/>
+        <w:tblW w:w="0" w:type="auto"/>
+        <w:tblLook w:val="04A0" w:firstRow="1" w:lastRow="0" w:firstColumn="1" w:lastColumn="0" w:noHBand="0" w:noVBand="1"/>
+      </w:tblPr>
+      <w:tblGrid>
+        <w:gridCol w:w="8296"/>
+      </w:tblGrid>
+      <w:tr>
+        <w:tc>
+          <w:tcPr>
+            <w:tcW w:w="8296" w:type="dxa"/>
+          </w:tcPr>
+          <w:p>
+            <w:pPr>
+              <w:ind w:firstLineChars="0" w:firstLine="0"/>
+            </w:pPr>
+            <w:r>
+              <w:lastRenderedPageBreak/>
+              <w:t xml:space="preserve">    def initialize(self, dictionary=None):</w:t>
+            </w:r>
+          </w:p>
+          <w:p>
+            <w:pPr>
+              <w:ind w:firstLineChars="0" w:firstLine="0"/>
+            </w:pPr>
+            <w:r>
+              <w:t xml:space="preserve">        """</w:t>
+            </w:r>
+          </w:p>
+          <w:p>
+            <w:pPr>
+              <w:ind w:firstLineChars="0" w:firstLine="0"/>
+              <w:rPr>
+                <w:rFonts w:hint="eastAsia"/>
+              </w:rPr>
+            </w:pPr>
+            <w:r>
+              <w:rPr>
+                <w:rFonts w:hint="eastAsia"/>
+              </w:rPr>
+              <w:t xml:space="preserve">         </w:t>
+            </w:r>
+            <w:r>
+              <w:rPr>
+                <w:rFonts w:hint="eastAsia"/>
+              </w:rPr>
+              <w:t>判断有无已经缓存的前缀词典</w:t>
+            </w:r>
+            <w:r>
+              <w:rPr>
+                <w:rFonts w:hint="eastAsia"/>
+              </w:rPr>
+              <w:t>cache_file</w:t>
+            </w:r>
+            <w:r>
+              <w:rPr>
+                <w:rFonts w:hint="eastAsia"/>
+              </w:rPr>
+              <w:t>文件，</w:t>
+            </w:r>
+          </w:p>
+          <w:p>
+            <w:pPr>
+              <w:ind w:firstLineChars="0" w:firstLine="0"/>
+              <w:rPr>
+                <w:rFonts w:hint="eastAsia"/>
+              </w:rPr>
+            </w:pPr>
+            <w:r>
+              <w:rPr>
+                <w:rFonts w:hint="eastAsia"/>
+              </w:rPr>
+              <w:t xml:space="preserve">         </w:t>
+            </w:r>
+            <w:r>
+              <w:rPr>
+                <w:rFonts w:hint="eastAsia"/>
+              </w:rPr>
+              <w:t>若有相应的</w:t>
+            </w:r>
+            <w:r>
+              <w:rPr>
+                <w:rFonts w:hint="eastAsia"/>
+              </w:rPr>
+              <w:t>cache</w:t>
+            </w:r>
+            <w:r>
+              <w:rPr>
+                <w:rFonts w:hint="eastAsia"/>
+              </w:rPr>
+              <w:t>文件则直接使用</w:t>
+            </w:r>
+            <w:r>
+              <w:rPr>
+                <w:rFonts w:hint="eastAsia"/>
+              </w:rPr>
+              <w:t xml:space="preserve"> marshal.load</w:t>
+            </w:r>
+          </w:p>
+          <w:p>
+            <w:pPr>
+              <w:ind w:firstLineChars="0" w:firstLine="0"/>
+              <w:rPr>
+                <w:rFonts w:hint="eastAsia"/>
+              </w:rPr>
+            </w:pPr>
+            <w:r>
+              <w:rPr>
+                <w:rFonts w:hint="eastAsia"/>
+              </w:rPr>
+              <w:t xml:space="preserve">         </w:t>
+            </w:r>
+            <w:r>
+              <w:rPr>
+                <w:rFonts w:hint="eastAsia"/>
+              </w:rPr>
+              <w:t>方法加载前缀词典，若无则通过</w:t>
+            </w:r>
+            <w:r>
+              <w:rPr>
+                <w:rFonts w:hint="eastAsia"/>
+              </w:rPr>
+              <w:t>gen_pfdict</w:t>
+            </w:r>
+            <w:r>
+              <w:rPr>
+                <w:rFonts w:hint="eastAsia"/>
+              </w:rPr>
+              <w:t>对指</w:t>
+            </w:r>
+          </w:p>
+          <w:p>
+            <w:pPr>
+              <w:ind w:firstLineChars="0" w:firstLine="0"/>
+              <w:rPr>
+                <w:rFonts w:hint="eastAsia"/>
+              </w:rPr>
+            </w:pPr>
+            <w:r>
+              <w:rPr>
+                <w:rFonts w:hint="eastAsia"/>
+              </w:rPr>
+              <w:t xml:space="preserve">         </w:t>
+            </w:r>
+            <w:r>
+              <w:rPr>
+                <w:rFonts w:hint="eastAsia"/>
+              </w:rPr>
+              <w:t>定的词库</w:t>
+            </w:r>
+            <w:r>
+              <w:rPr>
+                <w:rFonts w:hint="eastAsia"/>
+              </w:rPr>
+              <w:t>dict.txt</w:t>
+            </w:r>
+            <w:r>
+              <w:rPr>
+                <w:rFonts w:hint="eastAsia"/>
+              </w:rPr>
+              <w:t>进行计算生成前缀词典</w:t>
+            </w:r>
+          </w:p>
+          <w:p>
+            <w:pPr>
+              <w:ind w:firstLineChars="0" w:firstLine="0"/>
+            </w:pPr>
+            <w:r>
+              <w:t xml:space="preserve">        """</w:t>
+            </w:r>
+          </w:p>
+          <w:p>
+            <w:pPr>
+              <w:ind w:firstLineChars="0" w:firstLine="0"/>
+            </w:pPr>
+            <w:r>
+              <w:t xml:space="preserve">        if dictionary:</w:t>
+            </w:r>
+          </w:p>
+          <w:p>
+            <w:pPr>
+              <w:ind w:firstLineChars="0" w:firstLine="0"/>
+            </w:pPr>
+            <w:r>
+              <w:t xml:space="preserve">            abs_path = _get_abs_path(dictionary)</w:t>
+            </w:r>
+          </w:p>
+          <w:p>
+            <w:pPr>
+              <w:ind w:firstLineChars="0" w:firstLine="0"/>
+            </w:pPr>
+            <w:r>
+              <w:t xml:space="preserve">            if self.dictionary == abs_path and self.initialized:</w:t>
+            </w:r>
+          </w:p>
+          <w:p>
+            <w:pPr>
+              <w:ind w:firstLineChars="0" w:firstLine="0"/>
+            </w:pPr>
+            <w:r>
+              <w:t xml:space="preserve">                return</w:t>
+            </w:r>
+          </w:p>
+          <w:p>
+            <w:pPr>
+              <w:ind w:firstLineChars="0" w:firstLine="0"/>
+            </w:pPr>
+            <w:r>
+              <w:t xml:space="preserve">            else:</w:t>
+            </w:r>
+          </w:p>
+          <w:p>
+            <w:pPr>
+              <w:ind w:firstLineChars="0" w:firstLine="0"/>
+            </w:pPr>
+            <w:r>
+              <w:t xml:space="preserve">                self.dictionary = abs_path</w:t>
+            </w:r>
+          </w:p>
+          <w:p>
+            <w:pPr>
+              <w:ind w:firstLineChars="0" w:firstLine="0"/>
+            </w:pPr>
+            <w:r>
+              <w:t xml:space="preserve">                self.initialized = False</w:t>
+            </w:r>
+          </w:p>
+          <w:p>
+            <w:pPr>
+              <w:ind w:firstLineChars="0" w:firstLine="0"/>
+            </w:pPr>
+            <w:r>
+              <w:t xml:space="preserve">        else:</w:t>
+            </w:r>
+          </w:p>
+          <w:p>
+            <w:pPr>
+              <w:ind w:firstLineChars="0" w:firstLine="0"/>
+            </w:pPr>
+            <w:r>
+              <w:t xml:space="preserve">            abs_path = self.dictionary</w:t>
+            </w:r>
+          </w:p>
+          <w:p>
+            <w:pPr>
+              <w:ind w:firstLineChars="0" w:firstLine="0"/>
+            </w:pPr>
+          </w:p>
+          <w:p>
+            <w:pPr>
+              <w:ind w:firstLineChars="0" w:firstLine="0"/>
+            </w:pPr>
+            <w:r>
+              <w:t xml:space="preserve">        with self.lock:</w:t>
+            </w:r>
+          </w:p>
+          <w:p>
+            <w:pPr>
+              <w:ind w:firstLineChars="0" w:firstLine="0"/>
+            </w:pPr>
+            <w:r>
+              <w:t xml:space="preserve">            try:</w:t>
+            </w:r>
+          </w:p>
+          <w:p>
+            <w:pPr>
+              <w:ind w:firstLineChars="0" w:firstLine="0"/>
+            </w:pPr>
+            <w:r>
+              <w:t xml:space="preserve">                with DICT_WRITING[abs_path]:</w:t>
+            </w:r>
+          </w:p>
+          <w:p>
+            <w:pPr>
+              <w:ind w:firstLineChars="0" w:firstLine="0"/>
+            </w:pPr>
+            <w:r>
+              <w:t xml:space="preserve">                    pass</w:t>
+            </w:r>
+          </w:p>
+          <w:p>
+            <w:pPr>
+              <w:ind w:firstLineChars="0" w:firstLine="0"/>
+            </w:pPr>
+            <w:r>
+              <w:t xml:space="preserve">            except KeyError:</w:t>
+            </w:r>
+          </w:p>
+          <w:p>
+            <w:pPr>
+              <w:ind w:firstLineChars="0" w:firstLine="0"/>
+            </w:pPr>
+            <w:r>
+              <w:t xml:space="preserve">                pass</w:t>
+            </w:r>
+          </w:p>
+          <w:p>
+            <w:pPr>
+              <w:ind w:firstLineChars="0" w:firstLine="0"/>
+            </w:pPr>
+            <w:r>
+              <w:t xml:space="preserve">            if self.initialized:</w:t>
+            </w:r>
+          </w:p>
+          <w:p>
+            <w:pPr>
+              <w:ind w:firstLineChars="0" w:firstLine="0"/>
+            </w:pPr>
+            <w:r>
+              <w:t xml:space="preserve">                return</w:t>
+            </w:r>
+          </w:p>
+          <w:p>
+            <w:pPr>
+              <w:ind w:firstLineChars="0" w:firstLine="0"/>
+            </w:pPr>
+          </w:p>
+          <w:p>
+            <w:pPr>
+              <w:ind w:firstLineChars="0" w:firstLine="0"/>
+            </w:pPr>
+            <w:r>
+              <w:t xml:space="preserve">            default_logger.debug("Building prefix dict from %s ..." % (abs_path or 'the default dictionary'))</w:t>
+            </w:r>
+          </w:p>
+          <w:p>
+            <w:pPr>
+              <w:ind w:firstLineChars="0" w:firstLine="0"/>
+            </w:pPr>
+            <w:r>
+              <w:t xml:space="preserve">            t1 = time.time()</w:t>
+            </w:r>
+          </w:p>
+          <w:p>
+            <w:pPr>
+              <w:ind w:firstLineChars="0" w:firstLine="0"/>
+            </w:pPr>
+            <w:r>
+              <w:lastRenderedPageBreak/>
+              <w:t xml:space="preserve">            if self.cache_file:</w:t>
+            </w:r>
+          </w:p>
+          <w:p>
+            <w:pPr>
+              <w:ind w:firstLineChars="0" w:firstLine="0"/>
+            </w:pPr>
+            <w:r>
+              <w:t xml:space="preserve">                cache_file = self.cache_file</w:t>
+            </w:r>
+          </w:p>
+          <w:p>
+            <w:pPr>
+              <w:ind w:firstLineChars="0" w:firstLine="0"/>
+            </w:pPr>
+            <w:r>
+              <w:t xml:space="preserve">            # default dictionary</w:t>
+            </w:r>
+          </w:p>
+          <w:p>
+            <w:pPr>
+              <w:ind w:firstLineChars="0" w:firstLine="0"/>
+            </w:pPr>
+            <w:r>
+              <w:t xml:space="preserve">            elif abs_path == DEFAULT_DICT:</w:t>
+            </w:r>
+          </w:p>
+          <w:p>
+            <w:pPr>
+              <w:ind w:firstLineChars="0" w:firstLine="0"/>
+            </w:pPr>
+            <w:r>
+              <w:t xml:space="preserve">                self.cache = "zaber_nlp.cache"</w:t>
+            </w:r>
+          </w:p>
+          <w:p>
+            <w:pPr>
+              <w:ind w:firstLineChars="0" w:firstLine="0"/>
+            </w:pPr>
+            <w:r>
+              <w:t xml:space="preserve">                cache_file = self.cache</w:t>
+            </w:r>
+          </w:p>
+          <w:p>
+            <w:pPr>
+              <w:ind w:firstLineChars="0" w:firstLine="0"/>
+            </w:pPr>
+            <w:r>
+              <w:t xml:space="preserve">            # custom dictionary</w:t>
+            </w:r>
+          </w:p>
+          <w:p>
+            <w:pPr>
+              <w:ind w:firstLineChars="0" w:firstLine="0"/>
+            </w:pPr>
+            <w:r>
+              <w:t xml:space="preserve">            else:</w:t>
+            </w:r>
+          </w:p>
+          <w:p>
+            <w:pPr>
+              <w:ind w:firstLineChars="0" w:firstLine="0"/>
+            </w:pPr>
+            <w:r>
+              <w:t xml:space="preserve">                cache_file = "zaber_nlp.u%s.cache" % md5(</w:t>
+            </w:r>
+          </w:p>
+          <w:p>
+            <w:pPr>
+              <w:ind w:firstLineChars="0" w:firstLine="0"/>
+            </w:pPr>
+            <w:r>
+              <w:t xml:space="preserve">                    abs_path.encode('utf-8', 'replace')).hexdigest()</w:t>
+            </w:r>
+          </w:p>
+          <w:p>
+            <w:pPr>
+              <w:ind w:firstLineChars="0" w:firstLine="0"/>
+            </w:pPr>
+            <w:r>
+              <w:t xml:space="preserve">            cache_file = os.path.join(</w:t>
+            </w:r>
+          </w:p>
+          <w:p>
+            <w:pPr>
+              <w:ind w:firstLineChars="0" w:firstLine="0"/>
+            </w:pPr>
+            <w:r>
+              <w:t xml:space="preserve">                self.tmp_dir or tempfile.gettempdir(), cache_file)</w:t>
+            </w:r>
+          </w:p>
+          <w:p>
+            <w:pPr>
+              <w:ind w:firstLineChars="0" w:firstLine="0"/>
+            </w:pPr>
+            <w:r>
+              <w:t xml:space="preserve">            # prevent absolute path in self.cache_file</w:t>
+            </w:r>
+          </w:p>
+          <w:p>
+            <w:pPr>
+              <w:ind w:firstLineChars="0" w:firstLine="0"/>
+            </w:pPr>
+            <w:r>
+              <w:t xml:space="preserve">            tmpdir = os.path.dirname(cache_file)</w:t>
+            </w:r>
+          </w:p>
+          <w:p>
+            <w:pPr>
+              <w:ind w:firstLineChars="0" w:firstLine="0"/>
+            </w:pPr>
+          </w:p>
+          <w:p>
+            <w:pPr>
+              <w:ind w:firstLineChars="0" w:firstLine="0"/>
+            </w:pPr>
+            <w:r>
+              <w:t xml:space="preserve">            load_from_cache_fail = True</w:t>
+            </w:r>
+          </w:p>
+          <w:p>
+            <w:pPr>
+              <w:ind w:firstLineChars="0" w:firstLine="0"/>
+            </w:pPr>
+            <w:r>
+              <w:t xml:space="preserve">            if os.path.isfile(cache_file) and (abs_path == DEFAULT_DICT or</w:t>
+            </w:r>
+          </w:p>
+          <w:p>
+            <w:pPr>
+              <w:ind w:firstLineChars="0" w:firstLine="0"/>
+            </w:pPr>
+            <w:r>
+              <w:t xml:space="preserve">                                                       os.path.getmtime(cache_file) &gt; os.path.getmtime(abs_path)):</w:t>
+            </w:r>
+          </w:p>
+          <w:p>
+            <w:pPr>
+              <w:ind w:firstLineChars="0" w:firstLine="0"/>
+            </w:pPr>
+            <w:r>
+              <w:t xml:space="preserve">                default_logger.debug(</w:t>
+            </w:r>
+          </w:p>
+          <w:p>
+            <w:pPr>
+              <w:ind w:firstLineChars="0" w:firstLine="0"/>
+            </w:pPr>
+            <w:r>
+              <w:t xml:space="preserve">                    "Loading model from cache %s" % cache_file)</w:t>
+            </w:r>
+          </w:p>
+          <w:p>
+            <w:pPr>
+              <w:ind w:firstLineChars="0" w:firstLine="0"/>
+            </w:pPr>
+            <w:r>
+              <w:t xml:space="preserve">                try:</w:t>
+            </w:r>
+          </w:p>
+          <w:p>
+            <w:pPr>
+              <w:ind w:firstLineChars="0" w:firstLine="0"/>
+            </w:pPr>
+            <w:r>
+              <w:t xml:space="preserve">                    with open(cache_file, 'rb') as cf:</w:t>
+            </w:r>
+          </w:p>
+          <w:p>
+            <w:pPr>
+              <w:ind w:firstLineChars="0" w:firstLine="0"/>
+            </w:pPr>
+            <w:r>
+              <w:t xml:space="preserve">                        self.FREQ, self.total = marshal.load(cf)</w:t>
+            </w:r>
+          </w:p>
+          <w:p>
+            <w:pPr>
+              <w:ind w:firstLineChars="0" w:firstLine="0"/>
+            </w:pPr>
+            <w:r>
+              <w:t xml:space="preserve">                    load_from_cache_fail = False</w:t>
+            </w:r>
+          </w:p>
+          <w:p>
+            <w:pPr>
+              <w:ind w:firstLineChars="0" w:firstLine="0"/>
+            </w:pPr>
+            <w:r>
+              <w:t xml:space="preserve">                except Exception:</w:t>
+            </w:r>
+          </w:p>
+          <w:p>
+            <w:pPr>
+              <w:ind w:firstLineChars="0" w:firstLine="0"/>
+            </w:pPr>
+            <w:r>
+              <w:t xml:space="preserve">                    load_from_cache_fail = True</w:t>
+            </w:r>
+          </w:p>
+          <w:p>
+            <w:pPr>
+              <w:ind w:firstLineChars="0" w:firstLine="0"/>
+            </w:pPr>
+          </w:p>
+          <w:p>
+            <w:pPr>
+              <w:ind w:firstLineChars="0" w:firstLine="0"/>
+            </w:pPr>
+            <w:r>
+              <w:t xml:space="preserve">            if load_from_cache_fail:</w:t>
+            </w:r>
+          </w:p>
+          <w:p>
+            <w:pPr>
+              <w:ind w:firstLineChars="0" w:firstLine="0"/>
+            </w:pPr>
+            <w:r>
+              <w:lastRenderedPageBreak/>
+              <w:t xml:space="preserve">                wlock = DICT_WRITING.get(abs_path, threading.RLock())</w:t>
+            </w:r>
+          </w:p>
+          <w:p>
+            <w:pPr>
+              <w:ind w:firstLineChars="0" w:firstLine="0"/>
+            </w:pPr>
+            <w:r>
+              <w:t xml:space="preserve">                DICT_WRITING[abs_path] = wlock</w:t>
+            </w:r>
+          </w:p>
+          <w:p>
+            <w:pPr>
+              <w:ind w:firstLineChars="0" w:firstLine="0"/>
+            </w:pPr>
+            <w:r>
+              <w:t xml:space="preserve">                with wlock:</w:t>
+            </w:r>
+          </w:p>
+          <w:p>
+            <w:pPr>
+              <w:ind w:firstLineChars="0" w:firstLine="0"/>
+            </w:pPr>
+            <w:r>
+              <w:t xml:space="preserve">                    self.FREQ, self.total = self.gen_pfdict(self.get_dict_file())</w:t>
+            </w:r>
+          </w:p>
+          <w:p>
+            <w:pPr>
+              <w:ind w:firstLineChars="0" w:firstLine="0"/>
+            </w:pPr>
+            <w:r>
+              <w:t xml:space="preserve">                    default_logger.debug(</w:t>
+            </w:r>
+          </w:p>
+          <w:p>
+            <w:pPr>
+              <w:ind w:firstLineChars="0" w:firstLine="0"/>
+            </w:pPr>
+            <w:r>
+              <w:t xml:space="preserve">                        "Dumping model to file cache %s" % cache_file)</w:t>
+            </w:r>
+          </w:p>
+          <w:p>
+            <w:pPr>
+              <w:ind w:firstLineChars="0" w:firstLine="0"/>
+            </w:pPr>
+            <w:r>
+              <w:t xml:space="preserve">                    try:</w:t>
+            </w:r>
+          </w:p>
+          <w:p>
+            <w:pPr>
+              <w:ind w:firstLineChars="0" w:firstLine="0"/>
+            </w:pPr>
+            <w:r>
+              <w:t xml:space="preserve">                        # prevent moving across different filesystems</w:t>
+            </w:r>
+          </w:p>
+          <w:p>
+            <w:pPr>
+              <w:ind w:firstLineChars="0" w:firstLine="0"/>
+            </w:pPr>
+            <w:r>
+              <w:t xml:space="preserve">                        fd, fpath = tempfile.mkstemp(dir=tmpdir)</w:t>
+            </w:r>
+          </w:p>
+          <w:p>
+            <w:pPr>
+              <w:ind w:firstLineChars="0" w:firstLine="0"/>
+            </w:pPr>
+            <w:r>
+              <w:t xml:space="preserve">                        with os.fdopen(fd, 'wb') as temp_cache_file:</w:t>
+            </w:r>
+          </w:p>
+          <w:p>
+            <w:pPr>
+              <w:ind w:firstLineChars="0" w:firstLine="0"/>
+            </w:pPr>
+            <w:r>
+              <w:t xml:space="preserve">                            marshal.dump(</w:t>
+            </w:r>
+          </w:p>
+          <w:p>
+            <w:pPr>
+              <w:ind w:firstLineChars="0" w:firstLine="0"/>
+            </w:pPr>
+            <w:r>
+              <w:t xml:space="preserve">                                (self.FREQ, self.total), temp_cache_file)</w:t>
+            </w:r>
+          </w:p>
+          <w:p>
+            <w:pPr>
+              <w:ind w:firstLineChars="0" w:firstLine="0"/>
+            </w:pPr>
+            <w:r>
+              <w:t xml:space="preserve">                        _replace_file(fpath, cache_file)</w:t>
+            </w:r>
+          </w:p>
+          <w:p>
+            <w:pPr>
+              <w:ind w:firstLineChars="0" w:firstLine="0"/>
+            </w:pPr>
+            <w:r>
+              <w:t xml:space="preserve">                    except Exception:</w:t>
+            </w:r>
+          </w:p>
+          <w:p>
+            <w:pPr>
+              <w:ind w:firstLineChars="0" w:firstLine="0"/>
+            </w:pPr>
+            <w:r>
+              <w:t xml:space="preserve">                        default_logger.exception("Dump cache file failed.")</w:t>
+            </w:r>
+          </w:p>
+          <w:p>
+            <w:pPr>
+              <w:ind w:firstLineChars="0" w:firstLine="0"/>
+            </w:pPr>
+          </w:p>
+          <w:p>
+            <w:pPr>
+              <w:ind w:firstLineChars="0" w:firstLine="0"/>
+            </w:pPr>
+            <w:r>
+              <w:t xml:space="preserve">                try:</w:t>
+            </w:r>
+          </w:p>
+          <w:p>
+            <w:pPr>
+              <w:ind w:firstLineChars="0" w:firstLine="0"/>
+            </w:pPr>
+            <w:r>
+              <w:t xml:space="preserve">                    del DICT_WRITING[abs_path]</w:t>
+            </w:r>
+          </w:p>
+          <w:p>
+            <w:pPr>
+              <w:ind w:firstLineChars="0" w:firstLine="0"/>
+            </w:pPr>
+            <w:r>
+              <w:t xml:space="preserve">                except KeyError:</w:t>
+            </w:r>
+          </w:p>
+          <w:p>
+            <w:pPr>
+              <w:ind w:firstLineChars="0" w:firstLine="0"/>
+            </w:pPr>
+            <w:r>
+              <w:t xml:space="preserve">                    pass</w:t>
+            </w:r>
+          </w:p>
+          <w:p>
+            <w:pPr>
+              <w:ind w:firstLineChars="0" w:firstLine="0"/>
+            </w:pPr>
+          </w:p>
+          <w:p>
+            <w:pPr>
+              <w:ind w:firstLineChars="0" w:firstLine="0"/>
+            </w:pPr>
+            <w:r>
+              <w:t xml:space="preserve">            self.initialized = True</w:t>
+            </w:r>
+          </w:p>
+          <w:p>
+            <w:pPr>
+              <w:ind w:firstLineChars="0" w:firstLine="0"/>
+            </w:pPr>
+            <w:r>
+              <w:t xml:space="preserve">            default_logger.debug(</w:t>
+            </w:r>
+          </w:p>
+          <w:p>
+            <w:pPr>
+              <w:ind w:firstLineChars="0" w:firstLine="0"/>
+            </w:pPr>
+            <w:r>
+              <w:t xml:space="preserve">                "Loading model cost %.3f seconds." % (time.time() - t1))</w:t>
+            </w:r>
+          </w:p>
+          <w:p>
+            <w:pPr>
+              <w:ind w:firstLineChars="0" w:firstLine="0"/>
+              <w:rPr>
+                <w:rFonts w:hint="eastAsia"/>
+              </w:rPr>
+            </w:pPr>
+            <w:r>
+              <w:t xml:space="preserve">            default_logger.debug("Prefix dict has been built successfully.")</w:t>
+            </w:r>
+          </w:p>
+        </w:tc>
+      </w:tr>
+    </w:tbl>
+    <w:p>
+      <w:pPr>
+        <w:ind w:firstLine="480"/>
+      </w:pPr>
+      <w:r>
+        <w:rPr>
+          <w:rFonts w:hint="eastAsia"/>
+        </w:rPr>
+        <w:lastRenderedPageBreak/>
+        <w:t>加载</w:t>
+      </w:r>
+      <w:r>
+        <w:t>新词库源代码如下：</w:t>
+      </w:r>
+    </w:p>
+    <w:tbl>
+      <w:tblPr>
+        <w:tblStyle w:val="af"/>
+        <w:tblW w:w="0" w:type="auto"/>
+        <w:tblLook w:val="04A0" w:firstRow="1" w:lastRow="0" w:firstColumn="1" w:lastColumn="0" w:noHBand="0" w:noVBand="1"/>
+      </w:tblPr>
+      <w:tblGrid>
+        <w:gridCol w:w="8296"/>
+      </w:tblGrid>
+      <w:tr>
+        <w:tc>
+          <w:tcPr>
+            <w:tcW w:w="8296" w:type="dxa"/>
+          </w:tcPr>
+          <w:p>
+            <w:pPr>
+              <w:ind w:firstLineChars="0" w:firstLine="0"/>
+            </w:pPr>
+            <w:r>
+              <w:t xml:space="preserve">    def load_userdict(self, f):</w:t>
+            </w:r>
+          </w:p>
+          <w:p>
+            <w:pPr>
+              <w:ind w:firstLineChars="0" w:firstLine="0"/>
+            </w:pPr>
+            <w:r>
+              <w:t xml:space="preserve">        """</w:t>
+            </w:r>
+          </w:p>
+          <w:p>
+            <w:pPr>
+              <w:ind w:firstLineChars="0" w:firstLine="0"/>
+              <w:rPr>
+                <w:rFonts w:hint="eastAsia"/>
+              </w:rPr>
+            </w:pPr>
+            <w:r>
+              <w:rPr>
+                <w:rFonts w:hint="eastAsia"/>
+              </w:rPr>
+              <w:t xml:space="preserve">        </w:t>
+            </w:r>
+            <w:r>
+              <w:rPr>
+                <w:rFonts w:hint="eastAsia"/>
+              </w:rPr>
+              <w:t>加载新词词库，提高分词准确率</w:t>
+            </w:r>
+          </w:p>
+          <w:p>
+            <w:pPr>
+              <w:ind w:firstLineChars="0" w:firstLine="0"/>
+            </w:pPr>
+          </w:p>
+          <w:p>
+            <w:pPr>
+              <w:ind w:firstLineChars="0" w:firstLine="0"/>
+            </w:pPr>
+            <w:r>
+              <w:t xml:space="preserve">        """</w:t>
+            </w:r>
+          </w:p>
+          <w:p>
+            <w:pPr>
+              <w:ind w:firstLineChars="0" w:firstLine="0"/>
+            </w:pPr>
+            <w:r>
+              <w:t xml:space="preserve">        self.check_initialized()</w:t>
+            </w:r>
+          </w:p>
+          <w:p>
+            <w:pPr>
+              <w:ind w:firstLineChars="0" w:firstLine="0"/>
+            </w:pPr>
+            <w:r>
+              <w:t xml:space="preserve">        if isinstance(f, string_types):</w:t>
+            </w:r>
+          </w:p>
+          <w:p>
+            <w:pPr>
+              <w:ind w:firstLineChars="0" w:firstLine="0"/>
+            </w:pPr>
+            <w:r>
+              <w:t xml:space="preserve">            f_name = f</w:t>
+            </w:r>
+          </w:p>
+          <w:p>
+            <w:pPr>
+              <w:ind w:firstLineChars="0" w:firstLine="0"/>
+            </w:pPr>
+            <w:r>
+              <w:t xml:space="preserve">            f = open(f, 'rb')</w:t>
+            </w:r>
+          </w:p>
+          <w:p>
+            <w:pPr>
+              <w:ind w:firstLineChars="0" w:firstLine="0"/>
+            </w:pPr>
+            <w:r>
+              <w:t xml:space="preserve">        else:</w:t>
+            </w:r>
+          </w:p>
+          <w:p>
+            <w:pPr>
+              <w:ind w:firstLineChars="0" w:firstLine="0"/>
+            </w:pPr>
+            <w:r>
+              <w:t xml:space="preserve">            f_name = resolve_filename(f)</w:t>
+            </w:r>
+          </w:p>
+          <w:p>
+            <w:pPr>
+              <w:ind w:firstLineChars="0" w:firstLine="0"/>
+            </w:pPr>
+            <w:r>
+              <w:t xml:space="preserve">        for lineno, ln in enumerate(f, 1):</w:t>
+            </w:r>
+          </w:p>
+          <w:p>
+            <w:pPr>
+              <w:ind w:firstLineChars="0" w:firstLine="0"/>
+            </w:pPr>
+            <w:r>
+              <w:t xml:space="preserve">            line = ln.strip()</w:t>
+            </w:r>
+          </w:p>
+          <w:p>
+            <w:pPr>
+              <w:ind w:firstLineChars="0" w:firstLine="0"/>
+            </w:pPr>
+            <w:r>
+              <w:t xml:space="preserve">            if not isinstance(line, text_type):</w:t>
+            </w:r>
+          </w:p>
+          <w:p>
+            <w:pPr>
+              <w:ind w:firstLineChars="0" w:firstLine="0"/>
+            </w:pPr>
+            <w:r>
+              <w:t xml:space="preserve">                try:</w:t>
+            </w:r>
+          </w:p>
+          <w:p>
+            <w:pPr>
+              <w:ind w:firstLineChars="0" w:firstLine="0"/>
+            </w:pPr>
+            <w:r>
+              <w:t xml:space="preserve">                    line = line.decode('utf-8').lstrip('\ufeff')</w:t>
+            </w:r>
+          </w:p>
+          <w:p>
+            <w:pPr>
+              <w:ind w:firstLineChars="0" w:firstLine="0"/>
+            </w:pPr>
+            <w:r>
+              <w:t xml:space="preserve">                except UnicodeDecodeError:</w:t>
+            </w:r>
+          </w:p>
+          <w:p>
+            <w:pPr>
+              <w:ind w:firstLineChars="0" w:firstLine="0"/>
+            </w:pPr>
+            <w:r>
+              <w:t xml:space="preserve">                    raise ValueError('dictionary file %s must be utf-8' % f_name)</w:t>
+            </w:r>
+          </w:p>
+          <w:p>
+            <w:pPr>
+              <w:ind w:firstLineChars="0" w:firstLine="0"/>
+            </w:pPr>
+            <w:r>
+              <w:t xml:space="preserve">            if not line:</w:t>
+            </w:r>
+          </w:p>
+          <w:p>
+            <w:pPr>
+              <w:ind w:firstLineChars="0" w:firstLine="0"/>
+            </w:pPr>
+            <w:r>
+              <w:t xml:space="preserve">                continue</w:t>
+            </w:r>
+          </w:p>
+          <w:p>
+            <w:pPr>
+              <w:ind w:firstLineChars="0" w:firstLine="0"/>
+            </w:pPr>
+            <w:r>
+              <w:t xml:space="preserve">            # match won't be None because there's at least one character</w:t>
+            </w:r>
+          </w:p>
+          <w:p>
+            <w:pPr>
+              <w:ind w:firstLineChars="0" w:firstLine="0"/>
+            </w:pPr>
+            <w:r>
+              <w:t xml:space="preserve">            word, freq, tag = re_userdict.match(line).groups()</w:t>
+            </w:r>
+          </w:p>
+          <w:p>
+            <w:pPr>
+              <w:ind w:firstLineChars="0" w:firstLine="0"/>
+            </w:pPr>
+            <w:r>
+              <w:t xml:space="preserve">            if freq is not None:</w:t>
+            </w:r>
+          </w:p>
+          <w:p>
+            <w:pPr>
+              <w:ind w:firstLineChars="0" w:firstLine="0"/>
+            </w:pPr>
+            <w:r>
+              <w:t xml:space="preserve">                freq = freq.strip()</w:t>
+            </w:r>
+          </w:p>
+          <w:p>
+            <w:pPr>
+              <w:ind w:firstLineChars="0" w:firstLine="0"/>
+            </w:pPr>
+            <w:r>
+              <w:t xml:space="preserve">            if tag is not None:</w:t>
+            </w:r>
+          </w:p>
+          <w:p>
+            <w:pPr>
+              <w:ind w:firstLineChars="0" w:firstLine="0"/>
+            </w:pPr>
+            <w:r>
+              <w:t xml:space="preserve">                tag = tag.strip()</w:t>
+            </w:r>
+          </w:p>
+          <w:p>
+            <w:pPr>
+              <w:ind w:firstLineChars="0" w:firstLine="0"/>
+            </w:pPr>
+            <w:r>
+              <w:t xml:space="preserve">            self.add_word(word, freq, tag)</w:t>
+            </w:r>
+          </w:p>
+          <w:p>
+            <w:pPr>
+              <w:ind w:firstLineChars="0" w:firstLine="0"/>
+            </w:pPr>
+          </w:p>
+          <w:p>
+            <w:pPr>
+              <w:ind w:firstLineChars="0" w:firstLine="0"/>
+            </w:pPr>
+            <w:r>
+              <w:t xml:space="preserve">    def add_word(self, word, freq=None, tag=None):</w:t>
+            </w:r>
+          </w:p>
+          <w:p>
+            <w:pPr>
+              <w:ind w:firstLineChars="0" w:firstLine="0"/>
+            </w:pPr>
+            <w:r>
+              <w:t xml:space="preserve">        """</w:t>
+            </w:r>
+          </w:p>
+          <w:p>
+            <w:pPr>
+              <w:ind w:firstLineChars="0" w:firstLine="0"/>
+            </w:pPr>
+            <w:r>
+              <w:t xml:space="preserve">        Add a word to dictionary.</w:t>
+            </w:r>
+          </w:p>
+          <w:p>
+            <w:pPr>
+              <w:ind w:firstLineChars="0" w:firstLine="0"/>
+            </w:pPr>
+          </w:p>
+          <w:p>
+            <w:pPr>
+              <w:ind w:firstLineChars="0" w:firstLine="0"/>
+            </w:pPr>
+            <w:r>
+              <w:t xml:space="preserve">        freq and tag can be omitted, freq defaults to be a calculated value</w:t>
+            </w:r>
+          </w:p>
+          <w:p>
+            <w:pPr>
+              <w:ind w:firstLineChars="0" w:firstLine="0"/>
+            </w:pPr>
+            <w:r>
+              <w:t xml:space="preserve">        that ensures the word can be cut out.</w:t>
+            </w:r>
+          </w:p>
+          <w:p>
+            <w:pPr>
+              <w:ind w:firstLineChars="0" w:firstLine="0"/>
+            </w:pPr>
+            <w:r>
+              <w:t xml:space="preserve">        """</w:t>
+            </w:r>
+          </w:p>
+          <w:p>
+            <w:pPr>
+              <w:ind w:firstLineChars="0" w:firstLine="0"/>
+            </w:pPr>
+            <w:r>
+              <w:t xml:space="preserve">        self.check_initialized()</w:t>
+            </w:r>
+          </w:p>
+          <w:p>
+            <w:pPr>
+              <w:ind w:firstLineChars="0" w:firstLine="0"/>
+            </w:pPr>
+            <w:r>
+              <w:t xml:space="preserve">        word = str_decode(word)</w:t>
+            </w:r>
+          </w:p>
+          <w:p>
+            <w:pPr>
+              <w:ind w:firstLineChars="0" w:firstLine="0"/>
+            </w:pPr>
+            <w:r>
+              <w:t xml:space="preserve">        freq = int(freq) if freq is not None else self.suggest_freq(word, False)</w:t>
+            </w:r>
+          </w:p>
+          <w:p>
+            <w:pPr>
+              <w:ind w:firstLineChars="0" w:firstLine="0"/>
+            </w:pPr>
+            <w:r>
+              <w:t xml:space="preserve">        self.FREQ[word] = freq</w:t>
+            </w:r>
+          </w:p>
+          <w:p>
+            <w:pPr>
+              <w:ind w:firstLineChars="0" w:firstLine="0"/>
+            </w:pPr>
+            <w:r>
+              <w:t xml:space="preserve">        self.total += freq</w:t>
+            </w:r>
+          </w:p>
+          <w:p>
+            <w:pPr>
+              <w:ind w:firstLineChars="0" w:firstLine="0"/>
+            </w:pPr>
+            <w:r>
+              <w:t xml:space="preserve">        if tag:</w:t>
+            </w:r>
+          </w:p>
+          <w:p>
+            <w:pPr>
+              <w:ind w:firstLineChars="0" w:firstLine="0"/>
+            </w:pPr>
+            <w:r>
+              <w:t xml:space="preserve">            self.user_word_tag_tab[word] = tag</w:t>
+            </w:r>
+          </w:p>
+          <w:p>
+            <w:pPr>
+              <w:ind w:firstLineChars="0" w:firstLine="0"/>
+            </w:pPr>
+            <w:r>
+              <w:t xml:space="preserve">        for ch in xrange(len(word)):</w:t>
+            </w:r>
+          </w:p>
+          <w:p>
+            <w:pPr>
+              <w:ind w:firstLineChars="0" w:firstLine="0"/>
+            </w:pPr>
+            <w:r>
+              <w:t xml:space="preserve">            wfrag = word[:ch + 1]</w:t>
+            </w:r>
+          </w:p>
+          <w:p>
+            <w:pPr>
+              <w:ind w:firstLineChars="0" w:firstLine="0"/>
+            </w:pPr>
+            <w:r>
+              <w:t xml:space="preserve">            if wfrag not in self.FREQ:</w:t>
+            </w:r>
+          </w:p>
+          <w:p>
+            <w:pPr>
+              <w:ind w:firstLineChars="0" w:firstLine="0"/>
+              <w:rPr>
+                <w:rFonts w:hint="eastAsia"/>
+              </w:rPr>
+            </w:pPr>
+            <w:r>
+              <w:t xml:space="preserve">                self.FREQ[wfrag] = 0</w:t>
+            </w:r>
+          </w:p>
+        </w:tc>
+      </w:tr>
+    </w:tbl>
+    <w:p>
+      <w:pPr>
+        <w:ind w:firstLineChars="0" w:firstLine="0"/>
+        <w:rPr>
+          <w:rFonts w:hint="eastAsia"/>
+        </w:rPr>
+      </w:pPr>
+    </w:p>
+    <w:p>
+      <w:pPr>
+        <w:pStyle w:val="a7"/>
+        <w:numPr>
+          <w:ilvl w:val="0"/>
+          <w:numId w:val="15"/>
+        </w:numPr>
+        <w:ind w:firstLineChars="0"/>
+        <w:rPr>
+          <w:lang w:val="zh-CN"/>
+        </w:rPr>
+      </w:pPr>
+      <w:r>
+        <w:rPr>
+          <w:rFonts w:hint="eastAsia"/>
+          <w:lang w:val="zh-CN"/>
+        </w:rPr>
+        <w:t>词图</w:t>
+      </w:r>
+      <w:r>
+        <w:rPr>
+          <w:lang w:val="zh-CN"/>
+        </w:rPr>
+        <w:t>扫描</w:t>
+      </w:r>
+    </w:p>
+    <w:p>
+      <w:pPr>
+        <w:ind w:firstLine="480"/>
+        <w:rPr>
+          <w:rFonts w:hint="eastAsia"/>
+        </w:rPr>
+      </w:pPr>
+      <w:r>
+        <w:rPr>
+          <w:rFonts w:hint="eastAsia"/>
+        </w:rPr>
+        <w:t>功能</w:t>
+      </w:r>
+      <w:r>
+        <w:t>描述：该模块主要</w:t>
+      </w:r>
+      <w:r>
+        <w:t>实现高效的词图扫描，生成句子中汉字所有可能成词情况所构成的有向无环图</w:t>
+      </w:r>
+      <w:r>
+        <w:t>。</w:t>
+      </w:r>
+    </w:p>
+    <w:p>
+      <w:pPr>
+        <w:ind w:firstLine="480"/>
+        <w:rPr>
+          <w:rFonts w:hint="eastAsia"/>
+        </w:rPr>
+      </w:pPr>
+      <w:r>
+        <w:rPr>
+          <w:rFonts w:hint="eastAsia"/>
+        </w:rPr>
+        <w:t>模块</w:t>
+      </w:r>
+      <w:r>
+        <w:t>设计过程：</w:t>
+      </w:r>
+      <w:r>
+        <w:rPr>
+          <w:rFonts w:hint="eastAsia"/>
+        </w:rPr>
+        <w:t>通过</w:t>
+      </w:r>
+      <w:r>
+        <w:rPr>
+          <w:rFonts w:hint="eastAsia"/>
+        </w:rPr>
+        <w:t>P</w:t>
+      </w:r>
+      <w:r>
+        <w:t>ython</w:t>
+      </w:r>
+      <w:r>
+        <w:rPr>
+          <w:rFonts w:hint="eastAsia"/>
+        </w:rPr>
+        <w:t>的</w:t>
+      </w:r>
+      <w:r>
+        <w:t>dict</w:t>
+      </w:r>
+      <w:r>
+        <w:rPr>
+          <w:rFonts w:hint="eastAsia"/>
+        </w:rPr>
+        <w:t>表示</w:t>
+      </w:r>
+      <w:r>
+        <w:rPr>
+          <w:rFonts w:hint="eastAsia"/>
+        </w:rPr>
+        <w:t>DAG</w:t>
+      </w:r>
+      <w:r>
+        <w:rPr>
+          <w:rFonts w:hint="eastAsia"/>
+        </w:rPr>
+        <w:t>，</w:t>
+      </w:r>
+      <w:r>
+        <w:rPr>
+          <w:rFonts w:hint="eastAsia"/>
+        </w:rPr>
+        <w:t>在加载词库的时候已经将</w:t>
+      </w:r>
+      <w:r>
+        <w:rPr>
+          <w:rFonts w:hint="eastAsia"/>
+        </w:rPr>
+        <w:t>词语</w:t>
+      </w:r>
+      <w:r>
+        <w:rPr>
+          <w:rFonts w:hint="eastAsia"/>
+        </w:rPr>
+        <w:t>和</w:t>
+      </w:r>
+      <w:r>
+        <w:rPr>
+          <w:rFonts w:hint="eastAsia"/>
+        </w:rPr>
+        <w:t>词语的所有前缀加入了词典，如果存在</w:t>
+      </w:r>
+      <w:r>
+        <w:rPr>
+          <w:rFonts w:hint="eastAsia"/>
+        </w:rPr>
+        <w:t>frag not in FREQ</w:t>
+      </w:r>
+      <w:r>
+        <w:rPr>
+          <w:rFonts w:hint="eastAsia"/>
+        </w:rPr>
+        <w:t>，即可以断定</w:t>
+      </w:r>
+      <w:r>
+        <w:rPr>
+          <w:rFonts w:hint="eastAsia"/>
+        </w:rPr>
+        <w:t>frag</w:t>
+      </w:r>
+      <w:r>
+        <w:rPr>
+          <w:rFonts w:hint="eastAsia"/>
+        </w:rPr>
+        <w:t>和以</w:t>
+      </w:r>
+      <w:r>
+        <w:rPr>
+          <w:rFonts w:hint="eastAsia"/>
+        </w:rPr>
+        <w:t>frag</w:t>
+      </w:r>
+      <w:r>
+        <w:rPr>
+          <w:rFonts w:hint="eastAsia"/>
+        </w:rPr>
+        <w:t>为前缀的词不在词典里，可以跳出循环。</w:t>
+      </w:r>
+    </w:p>
+    <w:p>
+      <w:pPr>
+        <w:ind w:firstLineChars="0" w:firstLine="480"/>
+        <w:rPr>
+          <w:rFonts w:hint="eastAsia"/>
+        </w:rPr>
+      </w:pPr>
+      <w:r>
+        <w:rPr>
+          <w:rFonts w:hint="eastAsia"/>
+        </w:rPr>
+        <w:t>DAG</w:t>
+      </w:r>
+      <w:r>
+        <w:rPr>
+          <w:rFonts w:hint="eastAsia"/>
+        </w:rPr>
+        <w:t>源代码</w:t>
+      </w:r>
+      <w:r>
+        <w:t>如下：</w:t>
+      </w:r>
+    </w:p>
+    <w:tbl>
+      <w:tblPr>
+        <w:tblStyle w:val="af"/>
+        <w:tblW w:w="0" w:type="auto"/>
+        <w:tblLook w:val="04A0" w:firstRow="1" w:lastRow="0" w:firstColumn="1" w:lastColumn="0" w:noHBand="0" w:noVBand="1"/>
+      </w:tblPr>
+      <w:tblGrid>
+        <w:gridCol w:w="8296"/>
+      </w:tblGrid>
+      <w:tr>
+        <w:tc>
+          <w:tcPr>
+            <w:tcW w:w="8296" w:type="dxa"/>
+          </w:tcPr>
+          <w:p>
+            <w:pPr>
+              <w:ind w:firstLineChars="0" w:firstLine="0"/>
+            </w:pPr>
+            <w:r>
+              <w:t xml:space="preserve">    def get_DAG(self, sentence):</w:t>
+            </w:r>
+          </w:p>
+          <w:p>
+            <w:pPr>
+              <w:ind w:firstLineChars="0" w:firstLine="0"/>
+              <w:rPr>
+                <w:rFonts w:hint="eastAsia"/>
+              </w:rPr>
+            </w:pPr>
+            <w:r>
+              <w:rPr>
+                <w:rFonts w:hint="eastAsia"/>
+              </w:rPr>
+              <w:t xml:space="preserve">        # </w:t>
+            </w:r>
+            <w:r>
+              <w:rPr>
+                <w:rFonts w:hint="eastAsia"/>
+              </w:rPr>
+              <w:t>获得待切分句子的</w:t>
+            </w:r>
+            <w:r>
+              <w:rPr>
+                <w:rFonts w:hint="eastAsia"/>
+              </w:rPr>
+              <w:t>DAG</w:t>
+            </w:r>
+          </w:p>
+          <w:p>
+            <w:pPr>
+              <w:ind w:firstLineChars="0" w:firstLine="0"/>
+            </w:pPr>
+            <w:r>
+              <w:t xml:space="preserve">        self.check_initialized()</w:t>
+            </w:r>
+          </w:p>
+          <w:p>
+            <w:pPr>
+              <w:ind w:firstLineChars="0" w:firstLine="0"/>
+            </w:pPr>
+            <w:r>
+              <w:t xml:space="preserve">        DAG = {}</w:t>
+            </w:r>
+          </w:p>
+          <w:p>
+            <w:pPr>
+              <w:ind w:firstLineChars="0" w:firstLine="0"/>
+            </w:pPr>
+            <w:r>
+              <w:t xml:space="preserve">        N = len(sentence)</w:t>
+            </w:r>
+          </w:p>
+          <w:p>
+            <w:pPr>
+              <w:ind w:firstLineChars="0" w:firstLine="0"/>
+            </w:pPr>
+            <w:r>
+              <w:t xml:space="preserve">        for k in xrange(N):</w:t>
+            </w:r>
+          </w:p>
+          <w:p>
+            <w:pPr>
+              <w:ind w:firstLineChars="0" w:firstLine="0"/>
+            </w:pPr>
+            <w:r>
+              <w:lastRenderedPageBreak/>
+              <w:t xml:space="preserve">            tmplist = []</w:t>
+            </w:r>
+          </w:p>
+          <w:p>
+            <w:pPr>
+              <w:ind w:firstLineChars="0" w:firstLine="0"/>
+            </w:pPr>
+            <w:r>
+              <w:t xml:space="preserve">            i = k</w:t>
+            </w:r>
+          </w:p>
+          <w:p>
+            <w:pPr>
+              <w:ind w:firstLineChars="0" w:firstLine="0"/>
+            </w:pPr>
+            <w:r>
+              <w:t xml:space="preserve">            frag = sentence[k]</w:t>
+            </w:r>
+          </w:p>
+          <w:p>
+            <w:pPr>
+              <w:ind w:firstLineChars="0" w:firstLine="0"/>
+            </w:pPr>
+            <w:r>
+              <w:t xml:space="preserve">            while i &lt; N and frag in self.FREQ:</w:t>
+            </w:r>
+          </w:p>
+          <w:p>
+            <w:pPr>
+              <w:ind w:firstLineChars="0" w:firstLine="0"/>
+            </w:pPr>
+            <w:r>
+              <w:t xml:space="preserve">                if self.FREQ[frag]:</w:t>
+            </w:r>
+          </w:p>
+          <w:p>
+            <w:pPr>
+              <w:ind w:firstLineChars="0" w:firstLine="0"/>
+            </w:pPr>
+            <w:r>
+              <w:t xml:space="preserve">                    tmplist.append(i)</w:t>
+            </w:r>
+          </w:p>
+          <w:p>
+            <w:pPr>
+              <w:ind w:firstLineChars="0" w:firstLine="0"/>
+            </w:pPr>
+            <w:r>
+              <w:t xml:space="preserve">                i += 1</w:t>
+            </w:r>
+          </w:p>
+          <w:p>
+            <w:pPr>
+              <w:ind w:firstLineChars="0" w:firstLine="0"/>
+            </w:pPr>
+            <w:r>
+              <w:t xml:space="preserve">                frag = sentence[k:i + 1]</w:t>
+            </w:r>
+          </w:p>
+          <w:p>
+            <w:pPr>
+              <w:ind w:firstLineChars="0" w:firstLine="0"/>
+            </w:pPr>
+            <w:r>
+              <w:t xml:space="preserve">            if not tmplist:</w:t>
+            </w:r>
+          </w:p>
+          <w:p>
+            <w:pPr>
+              <w:ind w:firstLineChars="0" w:firstLine="0"/>
+            </w:pPr>
+            <w:r>
+              <w:t xml:space="preserve">                tmplist.append(k)</w:t>
+            </w:r>
+          </w:p>
+          <w:p>
+            <w:pPr>
+              <w:ind w:firstLineChars="0" w:firstLine="0"/>
+            </w:pPr>
+            <w:r>
+              <w:t xml:space="preserve">            DAG[k] = tmplist</w:t>
+            </w:r>
+          </w:p>
+          <w:p>
+            <w:pPr>
+              <w:ind w:firstLineChars="0" w:firstLine="0"/>
+              <w:rPr>
+                <w:rFonts w:hint="eastAsia"/>
+              </w:rPr>
+            </w:pPr>
+            <w:r>
+              <w:t xml:space="preserve">        return DAG</w:t>
+            </w:r>
+          </w:p>
+        </w:tc>
+      </w:tr>
+    </w:tbl>
+    <w:p>
+      <w:pPr>
+        <w:ind w:firstLineChars="0" w:firstLine="480"/>
+        <w:rPr>
+          <w:rFonts w:hint="eastAsia"/>
+        </w:rPr>
+      </w:pPr>
+    </w:p>
+    <w:p>
+      <w:pPr>
+        <w:pStyle w:val="a7"/>
+        <w:numPr>
+          <w:ilvl w:val="0"/>
+          <w:numId w:val="15"/>
+        </w:numPr>
+        <w:ind w:firstLineChars="0"/>
+        <w:rPr>
+          <w:lang w:val="zh-CN"/>
+        </w:rPr>
+      </w:pPr>
+      <w:r>
+        <w:rPr>
+          <w:rFonts w:hint="eastAsia"/>
+          <w:lang w:val="zh-CN"/>
+        </w:rPr>
+        <w:t>切分</w:t>
+      </w:r>
+      <w:r>
+        <w:rPr>
+          <w:lang w:val="zh-CN"/>
+        </w:rPr>
+        <w:t>词语</w:t>
+      </w:r>
+    </w:p>
+    <w:p>
+      <w:pPr>
+        <w:ind w:firstLine="480"/>
+        <w:rPr>
+          <w:rFonts w:hint="eastAsia"/>
+        </w:rPr>
+      </w:pPr>
+      <w:r>
+        <w:rPr>
+          <w:rFonts w:hint="eastAsia"/>
+        </w:rPr>
+        <w:t>功能</w:t>
+      </w:r>
+      <w:r>
+        <w:t>描述：该模块主要</w:t>
+      </w:r>
+      <w:r>
+        <w:t>实现</w:t>
+      </w:r>
+      <w:r>
+        <w:rPr>
+          <w:rFonts w:hint="eastAsia"/>
+        </w:rPr>
+        <w:t>找出句子</w:t>
+      </w:r>
+      <w:r>
+        <w:t>中词语</w:t>
+      </w:r>
+      <w:r>
+        <w:rPr>
+          <w:rFonts w:hint="eastAsia"/>
+        </w:rPr>
+        <w:t>组合</w:t>
+      </w:r>
+      <w:r>
+        <w:t>的最大可能。</w:t>
+      </w:r>
+    </w:p>
+    <w:p>
+      <w:pPr>
+        <w:ind w:firstLineChars="0" w:firstLine="480"/>
+      </w:pPr>
+      <w:r>
+        <w:rPr>
+          <w:rFonts w:hint="eastAsia"/>
+        </w:rPr>
+        <w:t>模块</w:t>
+      </w:r>
+      <w:r>
+        <w:t>设计过程：</w:t>
+      </w:r>
+      <w:r>
+        <w:rPr>
+          <w:rFonts w:hint="eastAsia"/>
+        </w:rPr>
+        <w:t>利用</w:t>
+      </w:r>
+      <w:r>
+        <w:t>典型的</w:t>
+      </w:r>
+      <w:r>
+        <w:t>DP</w:t>
+      </w:r>
+      <w:r>
+        <w:t>算法对</w:t>
+      </w:r>
+      <w:r>
+        <w:rPr>
+          <w:rFonts w:hint="eastAsia"/>
+        </w:rPr>
+        <w:t>句子</w:t>
+      </w:r>
+      <w:r>
+        <w:t>生成的</w:t>
+      </w:r>
+      <w:r>
+        <w:t>有向无环图进行最大概率路径的计算</w:t>
+      </w:r>
+      <w:r>
+        <w:rPr>
+          <w:rFonts w:hint="eastAsia"/>
+        </w:rPr>
+        <w:t>。</w:t>
+      </w:r>
+      <w:r>
+        <w:rPr>
+          <w:rFonts w:hint="eastAsia"/>
+        </w:rPr>
+        <w:t>DAG</w:t>
+      </w:r>
+      <w:r>
+        <w:rPr>
+          <w:rFonts w:hint="eastAsia"/>
+        </w:rPr>
+        <w:t>的每个结点</w:t>
+      </w:r>
+      <w:r>
+        <w:rPr>
+          <w:rFonts w:hint="eastAsia"/>
+        </w:rPr>
+        <w:t>都是带权的，对于在词典里面的词语，其权重为其词频，即</w:t>
+      </w:r>
+      <w:r>
+        <w:rPr>
+          <w:rFonts w:hint="eastAsia"/>
+        </w:rPr>
+        <w:t>FREQ[word]</w:t>
+      </w:r>
+      <w:r>
+        <w:rPr>
+          <w:rFonts w:hint="eastAsia"/>
+        </w:rPr>
+        <w:t>。我们要求得</w:t>
+      </w:r>
+      <m:oMath>
+        <m:r>
+          <m:rPr>
+            <m:sty m:val="p"/>
+          </m:rPr>
+          <w:rPr>
+            <w:rFonts w:ascii="Cambria Math" w:hAnsi="Cambria Math"/>
+          </w:rPr>
+          <m:t>Route=(</m:t>
+        </m:r>
+        <m:sSub>
+          <m:sSubPr>
+            <m:ctrlPr>
+              <w:rPr>
+                <w:rFonts w:ascii="Cambria Math" w:hAnsi="Cambria Math"/>
+              </w:rPr>
+            </m:ctrlPr>
+          </m:sSubPr>
+          <m:e>
+            <m:r>
+              <w:rPr>
+                <w:rFonts w:ascii="Cambria Math" w:hAnsi="Cambria Math"/>
+              </w:rPr>
+              <m:t>w</m:t>
+            </m:r>
+          </m:e>
+          <m:sub>
+            <m:r>
+              <w:rPr>
+                <w:rFonts w:ascii="Cambria Math" w:hAnsi="Cambria Math"/>
+              </w:rPr>
+              <m:t>1</m:t>
+            </m:r>
+          </m:sub>
+        </m:sSub>
+        <m:r>
+          <m:rPr>
+            <m:sty m:val="p"/>
+          </m:rPr>
+          <w:rPr>
+            <w:rFonts w:ascii="Cambria Math" w:hAnsi="Cambria Math"/>
+          </w:rPr>
+          <m:t>,</m:t>
+        </m:r>
+        <m:sSub>
+          <m:sSubPr>
+            <m:ctrlPr>
+              <w:rPr>
+                <w:rFonts w:ascii="Cambria Math" w:hAnsi="Cambria Math"/>
+              </w:rPr>
+            </m:ctrlPr>
+          </m:sSubPr>
+          <m:e>
+            <m:r>
+              <w:rPr>
+                <w:rFonts w:ascii="Cambria Math" w:hAnsi="Cambria Math"/>
+              </w:rPr>
+              <m:t>w</m:t>
+            </m:r>
+          </m:e>
+          <m:sub>
+            <m:r>
+              <w:rPr>
+                <w:rFonts w:ascii="Cambria Math" w:hAnsi="Cambria Math"/>
+              </w:rPr>
+              <m:t>2</m:t>
+            </m:r>
+          </m:sub>
+        </m:sSub>
+        <m:r>
+          <m:rPr>
+            <m:sty m:val="p"/>
+          </m:rPr>
+          <w:rPr>
+            <w:rFonts w:ascii="Cambria Math" w:hAnsi="Cambria Math"/>
+          </w:rPr>
+          <m:t>,</m:t>
+        </m:r>
+        <m:sSub>
+          <m:sSubPr>
+            <m:ctrlPr>
+              <w:rPr>
+                <w:rFonts w:ascii="Cambria Math" w:hAnsi="Cambria Math"/>
+              </w:rPr>
+            </m:ctrlPr>
+          </m:sSubPr>
+          <m:e>
+            <m:r>
+              <w:rPr>
+                <w:rFonts w:ascii="Cambria Math" w:hAnsi="Cambria Math"/>
+              </w:rPr>
+              <m:t>w</m:t>
+            </m:r>
+          </m:e>
+          <m:sub>
+            <m:r>
+              <w:rPr>
+                <w:rFonts w:ascii="Cambria Math" w:hAnsi="Cambria Math"/>
+              </w:rPr>
+              <m:t>3</m:t>
+            </m:r>
+          </m:sub>
+        </m:sSub>
+        <m:r>
+          <m:rPr>
+            <m:sty m:val="p"/>
+          </m:rPr>
+          <w:rPr>
+            <w:rFonts w:ascii="Cambria Math" w:hAnsi="Cambria Math"/>
+          </w:rPr>
+          <m:t>,…</m:t>
+        </m:r>
+        <m:sSub>
+          <m:sSubPr>
+            <m:ctrlPr>
+              <w:rPr>
+                <w:rFonts w:ascii="Cambria Math" w:hAnsi="Cambria Math"/>
+              </w:rPr>
+            </m:ctrlPr>
+          </m:sSubPr>
+          <m:e>
+            <m:r>
+              <w:rPr>
+                <w:rFonts w:ascii="Cambria Math" w:hAnsi="Cambria Math"/>
+              </w:rPr>
+              <m:t>w</m:t>
+            </m:r>
+          </m:e>
+          <m:sub>
+            <m:r>
+              <w:rPr>
+                <w:rFonts w:ascii="Cambria Math" w:hAnsi="Cambria Math"/>
+              </w:rPr>
+              <m:t>n</m:t>
+            </m:r>
+          </m:sub>
+        </m:sSub>
+        <m:r>
+          <m:rPr>
+            <m:sty m:val="p"/>
+          </m:rPr>
+          <w:rPr>
+            <w:rFonts w:ascii="Cambria Math" w:hAnsi="Cambria Math"/>
+          </w:rPr>
+          <m:t>)</m:t>
+        </m:r>
+      </m:oMath>
+      <w:r>
+        <w:rPr>
+          <w:rFonts w:hint="eastAsia"/>
+        </w:rPr>
+        <w:t>，使得</w:t>
+      </w:r>
+      <m:oMath>
+        <m:nary>
+          <m:naryPr>
+            <m:chr m:val="∑"/>
+            <m:limLoc m:val="undOvr"/>
+            <m:ctrlPr>
+              <w:rPr>
+                <w:rFonts w:ascii="Cambria Math" w:hAnsi="Cambria Math"/>
+              </w:rPr>
+            </m:ctrlPr>
+          </m:naryPr>
+          <m:sub>
+            <m:r>
+              <w:rPr>
+                <w:rFonts w:ascii="Cambria Math" w:hAnsi="Cambria Math"/>
+              </w:rPr>
+              <m:t>i</m:t>
+            </m:r>
+          </m:sub>
+          <m:sup>
+            <m:r>
+              <w:rPr>
+                <w:rFonts w:ascii="Cambria Math" w:hAnsi="Cambria Math"/>
+              </w:rPr>
+              <m:t>n</m:t>
+            </m:r>
+          </m:sup>
+          <m:e>
+            <m:sSub>
+              <m:sSubPr>
+                <m:ctrlPr>
+                  <w:rPr>
+                    <w:rFonts w:ascii="Cambria Math" w:hAnsi="Cambria Math"/>
+                    <w:i/>
+                  </w:rPr>
+                </m:ctrlPr>
+              </m:sSubPr>
+              <m:e>
+                <m:r>
+                  <w:rPr>
+                    <w:rFonts w:ascii="Cambria Math" w:hAnsi="Cambria Math"/>
+                  </w:rPr>
+                  <m:t>w</m:t>
+                </m:r>
+              </m:e>
+              <m:sub>
+                <m:r>
+                  <w:rPr>
+                    <w:rFonts w:ascii="Cambria Math" w:hAnsi="Cambria Math"/>
+                  </w:rPr>
+                  <m:t>i</m:t>
+                </m:r>
+              </m:sub>
+            </m:sSub>
+          </m:e>
+        </m:nary>
+      </m:oMath>
+      <w:r>
+        <w:rPr>
+          <w:rFonts w:hint="eastAsia"/>
+        </w:rPr>
+        <w:t>最大。</w:t>
+      </w:r>
+      <m:oMath>
+        <m:r>
+          <w:rPr>
+            <w:rFonts w:ascii="Cambria Math" w:hAnsi="Cambria Math"/>
+          </w:rPr>
+          <m:t xml:space="preserve"> </m:t>
+        </m:r>
+      </m:oMath>
+      <w:r>
+        <w:tab/>
+      </w:r>
+      <w:r>
+        <w:rPr>
+          <w:rFonts w:hint="eastAsia"/>
+        </w:rPr>
+        <w:t>最大</w:t>
+      </w:r>
+      <w:r>
+        <w:t>概率求解</w:t>
+      </w:r>
+      <w:r>
+        <w:rPr>
+          <w:rFonts w:hint="eastAsia"/>
+        </w:rPr>
+        <w:t>源代码</w:t>
+      </w:r>
+      <w:r>
+        <w:t>如下：</w:t>
+      </w:r>
+    </w:p>
+    <w:tbl>
+      <w:tblPr>
+        <w:tblStyle w:val="af"/>
+        <w:tblW w:w="0" w:type="auto"/>
+        <w:tblLook w:val="04A0" w:firstRow="1" w:lastRow="0" w:firstColumn="1" w:lastColumn="0" w:noHBand="0" w:noVBand="1"/>
+      </w:tblPr>
+      <w:tblGrid>
+        <w:gridCol w:w="8296"/>
+      </w:tblGrid>
+      <w:tr>
+        <w:tc>
+          <w:tcPr>
+            <w:tcW w:w="8296" w:type="dxa"/>
+          </w:tcPr>
+          <w:p>
+            <w:pPr>
+              <w:ind w:firstLineChars="0" w:firstLine="0"/>
+            </w:pPr>
+            <w:r>
+              <w:t xml:space="preserve">    def calc(self, sentence, DAG, route):</w:t>
+            </w:r>
+          </w:p>
+          <w:p>
+            <w:pPr>
+              <w:ind w:firstLineChars="0" w:firstLine="0"/>
+            </w:pPr>
+            <w:r>
+              <w:t xml:space="preserve">        N = len(sentence)</w:t>
+            </w:r>
+          </w:p>
+          <w:p>
+            <w:pPr>
+              <w:ind w:firstLineChars="0" w:firstLine="0"/>
+            </w:pPr>
+            <w:r>
+              <w:t xml:space="preserve">        route[N] = (0, 0)</w:t>
+            </w:r>
+          </w:p>
+          <w:p>
+            <w:pPr>
+              <w:ind w:left="960" w:hangingChars="400" w:hanging="960"/>
+              <w:rPr>
+                <w:rFonts w:hint="eastAsia"/>
+              </w:rPr>
+            </w:pPr>
+            <w:r>
+              <w:rPr>
+                <w:rFonts w:hint="eastAsia"/>
+              </w:rPr>
+              <w:t xml:space="preserve">        # </w:t>
+            </w:r>
+            <w:r>
+              <w:rPr>
+                <w:rFonts w:hint="eastAsia"/>
+              </w:rPr>
+              <w:t>对概率值取对数之后的结果</w:t>
+            </w:r>
+            <w:r>
+              <w:rPr>
+                <w:rFonts w:hint="eastAsia"/>
+              </w:rPr>
+              <w:t>(</w:t>
+            </w:r>
+            <w:r>
+              <w:rPr>
+                <w:rFonts w:hint="eastAsia"/>
+              </w:rPr>
+              <w:t>可以让概率相乘的计算变成对数相加</w:t>
+            </w:r>
+            <w:r>
+              <w:rPr>
+                <w:rFonts w:hint="eastAsia"/>
+              </w:rPr>
+              <w:t>,</w:t>
+            </w:r>
+            <w:r>
+              <w:rPr>
+                <w:rFonts w:hint="eastAsia"/>
+              </w:rPr>
+              <w:t>防止相乘造成下溢</w:t>
+            </w:r>
+            <w:r>
+              <w:rPr>
+                <w:rFonts w:hint="eastAsia"/>
+              </w:rPr>
+              <w:t>)</w:t>
+            </w:r>
+          </w:p>
+          <w:p>
+            <w:pPr>
+              <w:ind w:firstLineChars="0" w:firstLine="0"/>
+            </w:pPr>
+            <w:r>
+              <w:t xml:space="preserve">        logtotal = log(self.total)</w:t>
+            </w:r>
+          </w:p>
+          <w:p>
+            <w:pPr>
+              <w:ind w:firstLineChars="0" w:firstLine="0"/>
+            </w:pPr>
+            <w:r>
+              <w:rPr>
+                <w:rFonts w:hint="eastAsia"/>
+              </w:rPr>
+              <w:t xml:space="preserve">        # </w:t>
+            </w:r>
+            <w:r>
+              <w:rPr>
+                <w:rFonts w:hint="eastAsia"/>
+              </w:rPr>
+              <w:t>从后往前遍历句子</w:t>
+            </w:r>
+            <w:r>
+              <w:rPr>
+                <w:rFonts w:hint="eastAsia"/>
+              </w:rPr>
+              <w:t xml:space="preserve"> </w:t>
+            </w:r>
+            <w:r>
+              <w:rPr>
+                <w:rFonts w:hint="eastAsia"/>
+              </w:rPr>
+              <w:t>反向计算最大概率</w:t>
+            </w:r>
+          </w:p>
+          <w:p>
+            <w:pPr>
+              <w:ind w:firstLineChars="0" w:firstLine="0"/>
+              <w:rPr>
+                <w:rFonts w:hint="eastAsia"/>
+              </w:rPr>
+            </w:pPr>
+            <w:r>
+              <w:t xml:space="preserve">        fo</w:t>
+            </w:r>
+            <w:r>
+              <w:t>r idx in xrange(N - 1, -1, -1):</w:t>
+            </w:r>
+          </w:p>
+          <w:p>
+            <w:pPr>
+              <w:ind w:firstLineChars="0" w:firstLine="0"/>
+            </w:pPr>
+            <w:r>
+              <w:t xml:space="preserve">            route[idx] = max((log(self.FREQ.get(sentence[idx:x + 1]) or 1) -</w:t>
+            </w:r>
+          </w:p>
+          <w:p>
+            <w:pPr>
+              <w:ind w:firstLineChars="0" w:firstLine="0"/>
+              <w:rPr>
+                <w:rFonts w:hint="eastAsia"/>
+              </w:rPr>
+            </w:pPr>
+            <w:r>
+              <w:t xml:space="preserve">                     </w:t>
+            </w:r>
+            <w:r>
+              <w:t>logtotal + route[x + 1][0], x) for x in DAG[idx])</w:t>
+            </w:r>
+          </w:p>
+        </w:tc>
+      </w:tr>
+    </w:tbl>
+    <w:p>
+      <w:pPr>
+        <w:ind w:firstLineChars="0" w:firstLine="480"/>
+        <w:rPr>
+          <w:rFonts w:hint="eastAsia"/>
+        </w:rPr>
+      </w:pPr>
+    </w:p>
+    <w:p>
+      <w:pPr>
+        <w:pStyle w:val="a7"/>
+        <w:numPr>
+          <w:ilvl w:val="0"/>
+          <w:numId w:val="15"/>
+        </w:numPr>
+        <w:ind w:firstLineChars="0"/>
+        <w:rPr>
+          <w:rFonts w:hint="eastAsia"/>
+          <w:lang w:val="zh-CN"/>
+        </w:rPr>
+      </w:pPr>
+      <w:r>
+        <w:rPr>
+          <w:rFonts w:hint="eastAsia"/>
+          <w:lang w:val="zh-CN"/>
+        </w:rPr>
+        <w:t>识别</w:t>
+      </w:r>
+      <w:r>
+        <w:rPr>
+          <w:rFonts w:hint="eastAsia"/>
+          <w:lang w:val="zh-CN"/>
+        </w:rPr>
+        <w:t>未登录</w:t>
+      </w:r>
+      <w:r>
+        <w:rPr>
+          <w:lang w:val="zh-CN"/>
+        </w:rPr>
+        <w:t>词</w:t>
+      </w:r>
+    </w:p>
+    <w:p>
+      <w:pPr>
+        <w:ind w:firstLine="480"/>
+        <w:rPr>
+          <w:rFonts w:hint="eastAsia"/>
+        </w:rPr>
+      </w:pPr>
+      <w:r>
+        <w:rPr>
+          <w:rFonts w:hint="eastAsia"/>
+        </w:rPr>
+        <w:t>功能</w:t>
+      </w:r>
+      <w:r>
+        <w:t>描述：该模块主要</w:t>
+      </w:r>
+      <w:r>
+        <w:rPr>
+          <w:rFonts w:hint="eastAsia"/>
+        </w:rPr>
+        <w:t>对</w:t>
+      </w:r>
+      <w:r>
+        <w:t>于</w:t>
+      </w:r>
+      <w:r>
+        <w:rPr>
+          <w:rFonts w:hint="eastAsia"/>
+        </w:rPr>
+        <w:t>没有在语料库</w:t>
+      </w:r>
+      <w:r>
+        <w:t>出现的</w:t>
+      </w:r>
+      <w:r>
+        <w:rPr>
+          <w:rFonts w:hint="eastAsia"/>
+        </w:rPr>
+        <w:t>单个</w:t>
+      </w:r>
+      <w:r>
+        <w:rPr>
+          <w:rFonts w:hint="eastAsia"/>
+        </w:rPr>
+        <w:t>词语（即未</w:t>
+      </w:r>
+      <w:r>
+        <w:t>登陆词）</w:t>
+      </w:r>
+      <w:r>
+        <w:rPr>
+          <w:rFonts w:hint="eastAsia"/>
+        </w:rPr>
+        <w:t>通过</w:t>
+      </w:r>
+      <w:r>
+        <w:t>概率计算</w:t>
+      </w:r>
+      <w:r>
+        <w:rPr>
+          <w:rFonts w:hint="eastAsia"/>
+        </w:rPr>
+        <w:t>形成词语</w:t>
+      </w:r>
+      <w:r>
+        <w:t>组合</w:t>
+      </w:r>
+      <w:r>
+        <w:t>。</w:t>
+      </w:r>
+    </w:p>
+    <w:p>
+      <w:pPr>
+        <w:ind w:firstLine="480"/>
+      </w:pPr>
+      <w:r>
+        <w:rPr>
+          <w:rFonts w:hint="eastAsia"/>
+        </w:rPr>
+        <w:t>模块</w:t>
+      </w:r>
+      <w:r>
+        <w:t>设计过程：</w:t>
+      </w:r>
+      <w:r>
+        <w:rPr>
+          <w:rFonts w:hint="eastAsia"/>
+        </w:rPr>
+        <w:t>通过</w:t>
+      </w:r>
+      <w:r>
+        <w:rPr>
+          <w:rFonts w:hint="eastAsia"/>
+        </w:rPr>
+        <w:t>H</w:t>
+      </w:r>
+      <w:r>
+        <w:t>MM</w:t>
+      </w:r>
+      <w:r>
+        <w:rPr>
+          <w:rFonts w:hint="eastAsia"/>
+        </w:rPr>
+        <w:t>模型发现</w:t>
+      </w:r>
+      <w:r>
+        <w:t>未登录</w:t>
+      </w:r>
+      <w:r>
+        <w:rPr>
+          <w:rFonts w:hint="eastAsia"/>
+        </w:rPr>
+        <w:t>词，通过</w:t>
+      </w:r>
+      <w:r>
+        <w:t>用</w:t>
+      </w:r>
+      <w:r>
+        <w:t>V</w:t>
+      </w:r>
+      <w:r>
+        <w:t>iterbi</w:t>
+      </w:r>
+      <w:r>
+        <w:t>算法来得到这个最佳的隐藏状态序列</w:t>
+      </w:r>
+      <w:r>
+        <w:rPr>
+          <w:rFonts w:hint="eastAsia"/>
+        </w:rPr>
+        <w:t>。</w:t>
+      </w:r>
+      <w:r>
+        <w:rPr>
+          <w:rFonts w:hint="eastAsia"/>
+        </w:rPr>
+        <w:t>利用</w:t>
+      </w:r>
+      <w:r>
+        <w:t>预存好的汉字</w:t>
+      </w:r>
+      <w:r>
+        <w:rPr>
+          <w:rFonts w:hint="eastAsia"/>
+        </w:rPr>
+        <w:t>的</w:t>
+      </w:r>
+      <w:r>
+        <w:t>状态分布概率</w:t>
+      </w:r>
+      <w:r>
+        <w:rPr>
+          <w:rFonts w:hint="eastAsia"/>
+        </w:rPr>
+        <w:t>、</w:t>
+      </w:r>
+      <w:r>
+        <w:t>状态转换概率</w:t>
+      </w:r>
+      <w:r>
+        <w:rPr>
+          <w:rFonts w:hint="eastAsia"/>
+        </w:rPr>
+        <w:t>和</w:t>
+      </w:r>
+      <w:r>
+        <w:t>状态发射概率</w:t>
+      </w:r>
+      <w:r>
+        <w:rPr>
+          <w:rFonts w:hint="eastAsia"/>
+        </w:rPr>
+        <w:t>计算出一</w:t>
+      </w:r>
+      <w:r>
+        <w:t>串汉字最有可能的</w:t>
+      </w:r>
+      <w:r>
+        <w:t>BMES</w:t>
+      </w:r>
+      <w:r>
+        <w:t>组合形式</w:t>
+      </w:r>
+      <w:r>
+        <w:rPr>
+          <w:rFonts w:hint="eastAsia"/>
+        </w:rPr>
+        <w:t>，</w:t>
+      </w:r>
+      <w:r>
+        <w:t>从而进行分词。</w:t>
+      </w:r>
+    </w:p>
+    <w:p>
+      <w:pPr>
+        <w:ind w:firstLine="480"/>
+      </w:pPr>
+      <w:r>
+        <w:rPr>
+          <w:rFonts w:hint="eastAsia"/>
+        </w:rPr>
+        <w:t>H</w:t>
+      </w:r>
+      <w:r>
+        <w:t>MM</w:t>
+      </w:r>
+      <w:r>
+        <w:rPr>
+          <w:rFonts w:hint="eastAsia"/>
+        </w:rPr>
+        <w:t>模型</w:t>
+      </w:r>
+      <w:r>
+        <w:t>的</w:t>
+      </w:r>
+      <w:r>
+        <w:rPr>
+          <w:rFonts w:hint="eastAsia"/>
+        </w:rPr>
+        <w:t>源代码</w:t>
+      </w:r>
+      <w:r>
+        <w:rPr>
+          <w:rFonts w:hint="eastAsia"/>
+        </w:rPr>
+        <w:t>如下</w:t>
+      </w:r>
+      <w:r>
+        <w:t>：</w:t>
+      </w:r>
+    </w:p>
+    <w:tbl>
+      <w:tblPr>
+        <w:tblStyle w:val="af"/>
+        <w:tblW w:w="0" w:type="auto"/>
+        <w:tblLook w:val="04A0" w:firstRow="1" w:lastRow="0" w:firstColumn="1" w:lastColumn="0" w:noHBand="0" w:noVBand="1"/>
+      </w:tblPr>
+      <w:tblGrid>
+        <w:gridCol w:w="8296"/>
+      </w:tblGrid>
+      <w:tr>
+        <w:tc>
+          <w:tcPr>
+            <w:tcW w:w="8296" w:type="dxa"/>
+          </w:tcPr>
+          <w:p>
+            <w:pPr>
+              <w:ind w:firstLineChars="0" w:firstLine="0"/>
+            </w:pPr>
+            <w:r>
+              <w:t>def __cut(sentence):</w:t>
+            </w:r>
+          </w:p>
+          <w:p>
+            <w:pPr>
+              <w:ind w:firstLineChars="0" w:firstLine="0"/>
+            </w:pPr>
+            <w:r>
+              <w:t xml:space="preserve">    global emit_P</w:t>
+            </w:r>
+          </w:p>
+          <w:p>
+            <w:pPr>
+              <w:ind w:firstLineChars="0" w:firstLine="0"/>
+            </w:pPr>
+            <w:r>
+              <w:t xml:space="preserve">    prob, pos_list = viterbi(sentence, 'BMES', start_P, trans_P, emit_P)</w:t>
+            </w:r>
+          </w:p>
+          <w:p>
+            <w:pPr>
+              <w:ind w:firstLineChars="0" w:firstLine="0"/>
+            </w:pPr>
+            <w:r>
+              <w:t xml:space="preserve">    begin, nexti = 0, 0</w:t>
+            </w:r>
+          </w:p>
+          <w:p>
+            <w:pPr>
+              <w:ind w:firstLineChars="0" w:firstLine="0"/>
+            </w:pPr>
+            <w:r>
+              <w:t xml:space="preserve">    # print pos_list, sentence</w:t>
+            </w:r>
+          </w:p>
+          <w:p>
+            <w:pPr>
+              <w:ind w:firstLineChars="0" w:firstLine="0"/>
+            </w:pPr>
+            <w:r>
+              <w:t xml:space="preserve">    for i, char in enumerate(sentence):</w:t>
+            </w:r>
+          </w:p>
+          <w:p>
+            <w:pPr>
+              <w:ind w:firstLineChars="0" w:firstLine="0"/>
+            </w:pPr>
+            <w:r>
+              <w:t xml:space="preserve">        pos = pos_list[i]</w:t>
+            </w:r>
+          </w:p>
+          <w:p>
+            <w:pPr>
+              <w:ind w:firstLineChars="0" w:firstLine="0"/>
+            </w:pPr>
+            <w:r>
+              <w:t xml:space="preserve">        if pos == 'B':</w:t>
+            </w:r>
+          </w:p>
+          <w:p>
+            <w:pPr>
+              <w:ind w:firstLineChars="0" w:firstLine="0"/>
+            </w:pPr>
+            <w:r>
+              <w:t xml:space="preserve">            begin = i</w:t>
+            </w:r>
+          </w:p>
+          <w:p>
+            <w:pPr>
+              <w:ind w:firstLineChars="0" w:firstLine="0"/>
+            </w:pPr>
+            <w:r>
+              <w:t xml:space="preserve">        elif pos == 'E':</w:t>
+            </w:r>
+          </w:p>
+          <w:p>
+            <w:pPr>
+              <w:ind w:firstLineChars="0" w:firstLine="0"/>
+            </w:pPr>
+            <w:r>
+              <w:t xml:space="preserve">            yield sentence[begin:i + 1]</w:t>
+            </w:r>
+          </w:p>
+          <w:p>
+            <w:pPr>
+              <w:ind w:firstLineChars="0" w:firstLine="0"/>
+            </w:pPr>
+            <w:r>
+              <w:t xml:space="preserve">            nexti = i + 1</w:t>
+            </w:r>
+          </w:p>
+          <w:p>
+            <w:pPr>
+              <w:ind w:firstLineChars="0" w:firstLine="0"/>
+            </w:pPr>
+            <w:r>
+              <w:t xml:space="preserve">        elif pos == 'S':</w:t>
+            </w:r>
+          </w:p>
+          <w:p>
+            <w:pPr>
+              <w:ind w:firstLineChars="0" w:firstLine="0"/>
+            </w:pPr>
+            <w:r>
+              <w:t xml:space="preserve">            yield char</w:t>
+            </w:r>
+          </w:p>
+          <w:p>
+            <w:pPr>
+              <w:ind w:firstLineChars="0" w:firstLine="0"/>
+            </w:pPr>
+            <w:r>
+              <w:t xml:space="preserve">            nexti = i + 1</w:t>
+            </w:r>
+          </w:p>
+          <w:p>
+            <w:pPr>
+              <w:ind w:firstLineChars="0" w:firstLine="0"/>
+            </w:pPr>
+            <w:r>
+              <w:t xml:space="preserve">    if nexti &lt; len(sentence):</w:t>
+            </w:r>
+          </w:p>
+          <w:p>
+            <w:pPr>
+              <w:ind w:firstLineChars="0" w:firstLine="0"/>
+              <w:rPr>
+                <w:rFonts w:hint="eastAsia"/>
+              </w:rPr>
+            </w:pPr>
+            <w:r>
+              <w:t xml:space="preserve">        yield sentence[nexti:]</w:t>
+            </w:r>
+          </w:p>
+        </w:tc>
+      </w:tr>
+    </w:tbl>
+    <w:p>
+      <w:pPr>
+        <w:ind w:firstLine="480"/>
+      </w:pPr>
+      <w:r>
+        <w:t>V</w:t>
+      </w:r>
+      <w:r>
+        <w:rPr>
+          <w:rFonts w:hint="eastAsia"/>
+        </w:rPr>
+        <w:t>i</w:t>
+      </w:r>
+      <w:r>
+        <w:t>terbi</w:t>
+      </w:r>
+      <w:r>
+        <w:rPr>
+          <w:rFonts w:hint="eastAsia"/>
+        </w:rPr>
+        <w:t>算法</w:t>
+      </w:r>
+      <w:r>
+        <w:t>的源代码如下：</w:t>
+      </w:r>
+    </w:p>
+    <w:tbl>
+      <w:tblPr>
+        <w:tblStyle w:val="af"/>
+        <w:tblW w:w="0" w:type="auto"/>
+        <w:tblLook w:val="04A0" w:firstRow="1" w:lastRow="0" w:firstColumn="1" w:lastColumn="0" w:noHBand="0" w:noVBand="1"/>
+      </w:tblPr>
+      <w:tblGrid>
+        <w:gridCol w:w="8296"/>
+      </w:tblGrid>
+      <w:tr>
+        <w:tc>
+          <w:tcPr>
+            <w:tcW w:w="8296" w:type="dxa"/>
+          </w:tcPr>
+          <w:p>
+            <w:pPr>
+              <w:ind w:firstLineChars="0" w:firstLine="0"/>
+            </w:pPr>
+            <w:r>
+              <w:t>def viterbi(obs, states, start_p, trans_p, emit_p):</w:t>
+            </w:r>
+          </w:p>
+          <w:p>
+            <w:pPr>
+              <w:ind w:firstLineChars="0" w:firstLine="0"/>
+            </w:pPr>
+            <w:r>
+              <w:t xml:space="preserve">    V = [{}]  # tabular</w:t>
+            </w:r>
+          </w:p>
+          <w:p>
+            <w:pPr>
+              <w:ind w:firstLineChars="0" w:firstLine="0"/>
+            </w:pPr>
+            <w:r>
+              <w:t xml:space="preserve">    path = {}</w:t>
+            </w:r>
+          </w:p>
+          <w:p>
+            <w:pPr>
+              <w:ind w:firstLineChars="0" w:firstLine="0"/>
+            </w:pPr>
+            <w:r>
+              <w:lastRenderedPageBreak/>
+              <w:t xml:space="preserve">    for y in states:  # init</w:t>
+            </w:r>
+          </w:p>
+          <w:p>
+            <w:pPr>
+              <w:ind w:firstLineChars="0" w:firstLine="0"/>
+            </w:pPr>
+            <w:r>
+              <w:t xml:space="preserve">        V[0][y] = start_p[y] + emit_p[y].get(obs[0], MIN_FLOAT)</w:t>
+            </w:r>
+          </w:p>
+          <w:p>
+            <w:pPr>
+              <w:ind w:firstLineChars="0" w:firstLine="0"/>
+            </w:pPr>
+            <w:r>
+              <w:t xml:space="preserve">        path[y] = [y]</w:t>
+            </w:r>
+          </w:p>
+          <w:p>
+            <w:pPr>
+              <w:ind w:firstLineChars="0" w:firstLine="0"/>
+            </w:pPr>
+            <w:r>
+              <w:t xml:space="preserve">    for t in xrange(1, len(obs)):</w:t>
+            </w:r>
+          </w:p>
+          <w:p>
+            <w:pPr>
+              <w:ind w:firstLineChars="0" w:firstLine="0"/>
+            </w:pPr>
+            <w:r>
+              <w:t xml:space="preserve">        V.append({})</w:t>
+            </w:r>
+          </w:p>
+          <w:p>
+            <w:pPr>
+              <w:ind w:firstLineChars="0" w:firstLine="0"/>
+            </w:pPr>
+            <w:r>
+              <w:t xml:space="preserve">        newpath = {}</w:t>
+            </w:r>
+          </w:p>
+          <w:p>
+            <w:pPr>
+              <w:ind w:firstLineChars="0" w:firstLine="0"/>
+            </w:pPr>
+            <w:r>
+              <w:t xml:space="preserve">        for y in states:</w:t>
+            </w:r>
+          </w:p>
+          <w:p>
+            <w:pPr>
+              <w:ind w:firstLineChars="0" w:firstLine="0"/>
+            </w:pPr>
+            <w:r>
+              <w:t xml:space="preserve">            em_p = emit_p[y].get(obs[t], MIN_FLOAT)</w:t>
+            </w:r>
+          </w:p>
+          <w:p>
+            <w:pPr>
+              <w:ind w:firstLineChars="0" w:firstLine="0"/>
+            </w:pPr>
+            <w:r>
+              <w:t xml:space="preserve">            (prob, state) = max(</w:t>
+            </w:r>
+          </w:p>
+          <w:p>
+            <w:pPr>
+              <w:ind w:firstLineChars="0" w:firstLine="0"/>
+            </w:pPr>
+            <w:r>
+              <w:t xml:space="preserve">                [(V[t - 1][y0] + trans_p[y0].get(y, MIN_FLOAT) + em_p, y0) for y0 in PrevStatus[y]])</w:t>
+            </w:r>
+          </w:p>
+          <w:p>
+            <w:pPr>
+              <w:ind w:firstLineChars="0" w:firstLine="0"/>
+            </w:pPr>
+            <w:r>
+              <w:t xml:space="preserve">            V[t][y] = prob</w:t>
+            </w:r>
+          </w:p>
+          <w:p>
+            <w:pPr>
+              <w:ind w:firstLineChars="0" w:firstLine="0"/>
+            </w:pPr>
+            <w:r>
+              <w:t xml:space="preserve">            newpath[y] = path[state] + [y]</w:t>
+            </w:r>
+          </w:p>
+          <w:p>
+            <w:pPr>
+              <w:ind w:firstLineChars="0" w:firstLine="0"/>
+            </w:pPr>
+            <w:r>
+              <w:t xml:space="preserve">        path = newpath</w:t>
+            </w:r>
+          </w:p>
+          <w:p>
+            <w:pPr>
+              <w:ind w:firstLineChars="0" w:firstLine="0"/>
+            </w:pPr>
+          </w:p>
+          <w:p>
+            <w:pPr>
+              <w:ind w:firstLineChars="0" w:firstLine="0"/>
+            </w:pPr>
+            <w:r>
+              <w:t xml:space="preserve">    (prob, state) = max((V[len(obs) - 1][y], y) for y in 'ES')</w:t>
+            </w:r>
+          </w:p>
+          <w:p>
+            <w:pPr>
+              <w:ind w:firstLineChars="0" w:firstLine="0"/>
+            </w:pPr>
+          </w:p>
+          <w:p>
+            <w:pPr>
+              <w:ind w:firstLineChars="0" w:firstLine="0"/>
+              <w:rPr>
+                <w:rFonts w:hint="eastAsia"/>
+              </w:rPr>
+            </w:pPr>
+            <w:r>
+              <w:t xml:space="preserve">    return (prob, path[state])</w:t>
+            </w:r>
+            <w:bookmarkStart w:id="10" w:name="_GoBack"/>
+            <w:bookmarkEnd w:id="10"/>
+          </w:p>
+        </w:tc>
+      </w:tr>
+    </w:tbl>
+    <w:p>
+      <w:pPr>
+        <w:ind w:firstLine="480"/>
+        <w:rPr>
+          <w:rFonts w:hint="eastAsia"/>
+        </w:rPr>
+      </w:pPr>
+    </w:p>
+    <w:p>
+      <w:pPr>
+        <w:ind w:firstLine="480"/>
+        <w:rPr>
+          <w:rFonts w:hint="eastAsia"/>
+        </w:rPr>
+      </w:pPr>
+    </w:p>
+    <w:p>
+      <w:pPr>
+        <w:ind w:firstLine="480"/>
+        <w:rPr>
+          <w:rFonts w:hint="eastAsia"/>
+        </w:rPr>
+      </w:pPr>
+    </w:p>
     <w:p>
       <w:pPr>
         <w:ind w:firstLine="480"/>
@@ -10723,6 +13856,7 @@
         <w:rPr>
           <w:rFonts w:hint="eastAsia"/>
         </w:rPr>
+        <w:lastRenderedPageBreak/>
         <w:t>热词</w:t>
       </w:r>
       <w:r>
@@ -10818,7 +13952,6 @@
         <w:rPr>
           <w:rFonts w:hint="eastAsia"/>
         </w:rPr>
-        <w:lastRenderedPageBreak/>
         <w:t>词云</w:t>
       </w:r>
       <w:r>
@@ -10925,6 +14058,7 @@
         <w:rPr>
           <w:rFonts w:hint="eastAsia"/>
         </w:rPr>
+        <w:lastRenderedPageBreak/>
         <w:t>关联</w:t>
       </w:r>
       <w:r>
@@ -11030,7 +14164,6 @@
         <w:rPr>
           <w:rFonts w:hint="eastAsia"/>
         </w:rPr>
-        <w:lastRenderedPageBreak/>
         <w:t>情感</w:t>
       </w:r>
       <w:r>
@@ -11120,6 +14253,42 @@
     </w:p>
     <w:p>
       <w:pPr>
+        <w:pStyle w:val="a7"/>
+        <w:ind w:left="420" w:firstLineChars="0" w:firstLine="0"/>
+        <w:rPr>
+          <w:rFonts w:ascii="黑体" w:eastAsia="黑体" w:hAnsi="黑体"/>
+          <w:b/>
+          <w:sz w:val="28"/>
+          <w:szCs w:val="28"/>
+        </w:rPr>
+      </w:pPr>
+    </w:p>
+    <w:p>
+      <w:pPr>
+        <w:pStyle w:val="a7"/>
+        <w:ind w:left="420" w:firstLineChars="0" w:firstLine="0"/>
+        <w:rPr>
+          <w:rFonts w:ascii="黑体" w:eastAsia="黑体" w:hAnsi="黑体"/>
+          <w:b/>
+          <w:sz w:val="28"/>
+          <w:szCs w:val="28"/>
+        </w:rPr>
+      </w:pPr>
+    </w:p>
+    <w:p>
+      <w:pPr>
+        <w:pStyle w:val="a7"/>
+        <w:ind w:left="420" w:firstLineChars="0" w:firstLine="0"/>
+        <w:rPr>
+          <w:rFonts w:ascii="黑体" w:eastAsia="黑体" w:hAnsi="黑体" w:hint="eastAsia"/>
+          <w:b/>
+          <w:sz w:val="28"/>
+          <w:szCs w:val="28"/>
+        </w:rPr>
+      </w:pPr>
+    </w:p>
+    <w:p>
+      <w:pPr>
         <w:pStyle w:val="1"/>
         <w:ind w:firstLine="643"/>
       </w:pPr>
@@ -11128,6 +14297,7 @@
         <w:rPr>
           <w:rFonts w:hint="eastAsia"/>
         </w:rPr>
+        <w:lastRenderedPageBreak/>
         <w:t>附录</w:t>
       </w:r>
       <w:bookmarkEnd w:id="32"/>
@@ -11186,10 +14356,10 @@
         <w:tblLook w:val="0000" w:firstRow="0" w:lastRow="0" w:firstColumn="0" w:lastColumn="0" w:noHBand="0" w:noVBand="0"/>
       </w:tblPr>
       <w:tblGrid>
-        <w:gridCol w:w="1295"/>
-        <w:gridCol w:w="1425"/>
+        <w:gridCol w:w="1291"/>
+        <w:gridCol w:w="1426"/>
         <w:gridCol w:w="3336"/>
-        <w:gridCol w:w="2158"/>
+        <w:gridCol w:w="2161"/>
       </w:tblGrid>
       <w:tr>
         <w:trPr>
@@ -11208,21 +14378,17 @@
           </w:tcPr>
           <w:p>
             <w:pPr>
-              <w:autoSpaceDE w:val="0"/>
-              <w:autoSpaceDN w:val="0"/>
-              <w:adjustRightInd w:val="0"/>
-              <w:ind w:left="356" w:firstLine="482"/>
-              <w:jc w:val="center"/>
-              <w:rPr>
+              <w:pStyle w:val="ae"/>
+              <w:spacing w:line="360" w:lineRule="auto"/>
+              <w:rPr>
+                <w:rFonts w:ascii="宋体" w:hAnsi="宋体"/>
                 <w:b/>
-                <w:bCs/>
-              </w:rPr>
-            </w:pPr>
-            <w:r>
-              <w:rPr>
-                <w:rFonts w:hint="eastAsia"/>
+              </w:rPr>
+            </w:pPr>
+            <w:r>
+              <w:rPr>
+                <w:rFonts w:ascii="宋体" w:hAnsi="宋体" w:hint="eastAsia"/>
                 <w:b/>
-                <w:bCs/>
               </w:rPr>
               <w:t>序号</w:t>
             </w:r>
@@ -11241,23 +14407,17 @@
           </w:tcPr>
           <w:p>
             <w:pPr>
-              <w:autoSpaceDE w:val="0"/>
-              <w:autoSpaceDN w:val="0"/>
-              <w:adjustRightInd w:val="0"/>
-              <w:ind w:left="356" w:firstLine="482"/>
-              <w:jc w:val="center"/>
-              <w:rPr>
+              <w:pStyle w:val="ae"/>
+              <w:spacing w:line="360" w:lineRule="auto"/>
+              <w:rPr>
+                <w:rFonts w:ascii="宋体" w:hAnsi="宋体"/>
                 <w:b/>
-                <w:bCs/>
-                <w:lang w:val="zh-CN"/>
-              </w:rPr>
-            </w:pPr>
-            <w:r>
-              <w:rPr>
-                <w:rFonts w:hint="eastAsia"/>
+              </w:rPr>
+            </w:pPr>
+            <w:r>
+              <w:rPr>
+                <w:rFonts w:ascii="宋体" w:hAnsi="宋体" w:hint="eastAsia"/>
                 <w:b/>
-                <w:bCs/>
-                <w:lang w:val="zh-CN"/>
               </w:rPr>
               <w:t>一类</w:t>
             </w:r>
@@ -11276,23 +14436,17 @@
           </w:tcPr>
           <w:p>
             <w:pPr>
-              <w:autoSpaceDE w:val="0"/>
-              <w:autoSpaceDN w:val="0"/>
-              <w:adjustRightInd w:val="0"/>
-              <w:ind w:left="356" w:firstLine="482"/>
-              <w:jc w:val="center"/>
-              <w:rPr>
+              <w:pStyle w:val="ae"/>
+              <w:spacing w:line="360" w:lineRule="auto"/>
+              <w:rPr>
+                <w:rFonts w:ascii="宋体" w:hAnsi="宋体"/>
                 <w:b/>
-                <w:bCs/>
-                <w:lang w:val="zh-CN"/>
-              </w:rPr>
-            </w:pPr>
-            <w:r>
-              <w:rPr>
-                <w:rFonts w:hint="eastAsia"/>
+              </w:rPr>
+            </w:pPr>
+            <w:r>
+              <w:rPr>
+                <w:rFonts w:ascii="宋体" w:hAnsi="宋体" w:hint="eastAsia"/>
                 <w:b/>
-                <w:bCs/>
-                <w:lang w:val="zh-CN"/>
               </w:rPr>
               <w:t>二类</w:t>
             </w:r>
@@ -11311,23 +14465,17 @@
           </w:tcPr>
           <w:p>
             <w:pPr>
-              <w:autoSpaceDE w:val="0"/>
-              <w:autoSpaceDN w:val="0"/>
-              <w:adjustRightInd w:val="0"/>
-              <w:ind w:left="356" w:firstLine="482"/>
-              <w:jc w:val="center"/>
-              <w:rPr>
+              <w:pStyle w:val="ae"/>
+              <w:spacing w:line="360" w:lineRule="auto"/>
+              <w:rPr>
+                <w:rFonts w:ascii="宋体" w:hAnsi="宋体"/>
                 <w:b/>
-                <w:bCs/>
-                <w:lang w:val="zh-CN"/>
-              </w:rPr>
-            </w:pPr>
-            <w:r>
-              <w:rPr>
-                <w:rFonts w:hint="eastAsia"/>
+              </w:rPr>
+            </w:pPr>
+            <w:r>
+              <w:rPr>
+                <w:rFonts w:ascii="宋体" w:hAnsi="宋体" w:hint="eastAsia"/>
                 <w:b/>
-                <w:bCs/>
-                <w:lang w:val="zh-CN"/>
               </w:rPr>
               <w:t>符号</w:t>
             </w:r>
@@ -12612,7 +15760,6 @@
                 <w:szCs w:val="24"/>
                 <w:lang w:val="zh-CN"/>
               </w:rPr>
-              <w:lastRenderedPageBreak/>
               <w:t>12</w:t>
             </w:r>
           </w:p>
@@ -13946,6 +17093,7 @@
                 <w:szCs w:val="24"/>
                 <w:lang w:val="zh-CN"/>
               </w:rPr>
+              <w:lastRenderedPageBreak/>
               <w:t>23</w:t>
             </w:r>
           </w:p>
@@ -14060,6 +17208,7 @@
                 <w:szCs w:val="24"/>
                 <w:lang w:val="zh-CN"/>
               </w:rPr>
+              <w:lastRenderedPageBreak/>
               <w:t>24</w:t>
             </w:r>
           </w:p>
@@ -15812,7 +18961,6 @@
                 <w:szCs w:val="24"/>
                 <w:lang w:val="zh-CN"/>
               </w:rPr>
-              <w:lastRenderedPageBreak/>
               <w:t>39</w:t>
             </w:r>
           </w:p>
@@ -17247,6 +20395,7 @@
                 <w:szCs w:val="24"/>
                 <w:lang w:val="zh-CN"/>
               </w:rPr>
+              <w:lastRenderedPageBreak/>
               <w:t>51</w:t>
             </w:r>
           </w:p>
@@ -19276,7 +22425,6 @@
                 <w:szCs w:val="24"/>
                 <w:lang w:val="zh-CN"/>
               </w:rPr>
-              <w:lastRenderedPageBreak/>
               <w:t>67</w:t>
             </w:r>
           </w:p>
@@ -20738,7 +23886,16 @@
                 <w:szCs w:val="24"/>
                 <w:lang w:val="zh-CN"/>
               </w:rPr>
-              <w:t>标点符号</w:t>
+              <w:t>标点符</w:t>
+            </w:r>
+            <w:r>
+              <w:rPr>
+                <w:rFonts w:hint="eastAsia"/>
+                <w:szCs w:val="24"/>
+                <w:lang w:val="zh-CN"/>
+              </w:rPr>
+              <w:lastRenderedPageBreak/>
+              <w:t>号</w:t>
             </w:r>
           </w:p>
         </w:tc>
@@ -20765,6 +23922,7 @@
                 <w:szCs w:val="24"/>
                 <w:shd w:val="clear" w:color="auto" w:fill="FFFFFF"/>
               </w:rPr>
+              <w:lastRenderedPageBreak/>
               <w:t>标点符号</w:t>
             </w:r>
           </w:p>
@@ -20831,6 +23989,7 @@
                 <w:szCs w:val="24"/>
                 <w:lang w:val="zh-CN"/>
               </w:rPr>
+              <w:lastRenderedPageBreak/>
               <w:t>79</w:t>
             </w:r>
           </w:p>
@@ -21081,6 +24240,7 @@
                 <w:szCs w:val="24"/>
                 <w:lang w:val="zh-CN"/>
               </w:rPr>
+              <w:lastRenderedPageBreak/>
               <w:t>80</w:t>
             </w:r>
           </w:p>
@@ -22633,7 +25793,6 @@
                 <w:szCs w:val="24"/>
                 <w:lang w:val="zh-CN"/>
               </w:rPr>
-              <w:lastRenderedPageBreak/>
               <w:t>91</w:t>
             </w:r>
           </w:p>
@@ -23210,7 +26369,7 @@
 </file>
 
 <file path=word/endnotes.xml><?xml version="1.0" encoding="utf-8"?>
-<w:endnotes xmlns:wpc="http://schemas.microsoft.com/office/word/2010/wordprocessingCanvas" xmlns:cx="http://schemas.microsoft.com/office/drawing/2014/chartex" xmlns:cx1="http://schemas.microsoft.com/office/drawing/2015/9/8/chartex" xmlns:cx2="http://schemas.microsoft.com/office/drawing/2015/10/21/chartex" xmlns:cx3="http://schemas.microsoft.com/office/drawing/2016/5/9/chartex" xmlns:cx4="http://schemas.microsoft.com/office/drawing/2016/5/10/chartex" xmlns:cx5="http://schemas.microsoft.com/office/drawing/2016/5/11/chartex" xmlns:mc="http://schemas.openxmlformats.org/markup-compatibility/2006" xmlns:o="urn:schemas-microsoft-com:office:office" xmlns:r="http://schemas.openxmlformats.org/officeDocument/2006/relationships" xmlns:m="http://schemas.openxmlformats.org/officeDocument/2006/math" xmlns:v="urn:schemas-microsoft-com:vml" xmlns:wp14="http://schemas.microsoft.com/office/word/2010/wordprocessingDrawing" xmlns:wp="http://schemas.openxmlformats.org/drawingml/2006/wordprocessingDrawing" xmlns:w10="urn:schemas-microsoft-com:office:word" xmlns:w="http://schemas.openxmlformats.org/wordprocessingml/2006/main" xmlns:w14="http://schemas.microsoft.com/office/word/2010/wordml" xmlns:w15="http://schemas.microsoft.com/office/word/2012/wordml" xmlns:w16se="http://schemas.microsoft.com/office/word/2015/wordml/symex" xmlns:wpg="http://schemas.microsoft.com/office/word/2010/wordprocessingGroup" xmlns:wpi="http://schemas.microsoft.com/office/word/2010/wordprocessingInk" xmlns:wne="http://schemas.microsoft.com/office/word/2006/wordml" xmlns:wps="http://schemas.microsoft.com/office/word/2010/wordprocessingShape" mc:Ignorable="w14 w15 w16se wp14">
+<w:endnotes xmlns:wpc="http://schemas.microsoft.com/office/word/2010/wordprocessingCanvas" xmlns:cx="http://schemas.microsoft.com/office/drawing/2014/chartex" xmlns:mc="http://schemas.openxmlformats.org/markup-compatibility/2006" xmlns:o="urn:schemas-microsoft-com:office:office" xmlns:r="http://schemas.openxmlformats.org/officeDocument/2006/relationships" xmlns:m="http://schemas.openxmlformats.org/officeDocument/2006/math" xmlns:v="urn:schemas-microsoft-com:vml" xmlns:wp14="http://schemas.microsoft.com/office/word/2010/wordprocessingDrawing" xmlns:wp="http://schemas.openxmlformats.org/drawingml/2006/wordprocessingDrawing" xmlns:w10="urn:schemas-microsoft-com:office:word" xmlns:w="http://schemas.openxmlformats.org/wordprocessingml/2006/main" xmlns:w14="http://schemas.microsoft.com/office/word/2010/wordml" xmlns:w15="http://schemas.microsoft.com/office/word/2012/wordml" xmlns:w16se="http://schemas.microsoft.com/office/word/2015/wordml/symex" xmlns:wpg="http://schemas.microsoft.com/office/word/2010/wordprocessingGroup" xmlns:wpi="http://schemas.microsoft.com/office/word/2010/wordprocessingInk" xmlns:wne="http://schemas.microsoft.com/office/word/2006/wordml" xmlns:wps="http://schemas.microsoft.com/office/word/2010/wordprocessingShape" mc:Ignorable="w14 w15 w16se wp14">
   <w:endnote w:type="separator" w:id="-1">
     <w:p>
       <w:pPr>
@@ -23235,7 +26394,7 @@
 </file>
 
 <file path=word/footnotes.xml><?xml version="1.0" encoding="utf-8"?>
-<w:footnotes xmlns:wpc="http://schemas.microsoft.com/office/word/2010/wordprocessingCanvas" xmlns:cx="http://schemas.microsoft.com/office/drawing/2014/chartex" xmlns:cx1="http://schemas.microsoft.com/office/drawing/2015/9/8/chartex" xmlns:cx2="http://schemas.microsoft.com/office/drawing/2015/10/21/chartex" xmlns:cx3="http://schemas.microsoft.com/office/drawing/2016/5/9/chartex" xmlns:cx4="http://schemas.microsoft.com/office/drawing/2016/5/10/chartex" xmlns:cx5="http://schemas.microsoft.com/office/drawing/2016/5/11/chartex" xmlns:mc="http://schemas.openxmlformats.org/markup-compatibility/2006" xmlns:o="urn:schemas-microsoft-com:office:office" xmlns:r="http://schemas.openxmlformats.org/officeDocument/2006/relationships" xmlns:m="http://schemas.openxmlformats.org/officeDocument/2006/math" xmlns:v="urn:schemas-microsoft-com:vml" xmlns:wp14="http://schemas.microsoft.com/office/word/2010/wordprocessingDrawing" xmlns:wp="http://schemas.openxmlformats.org/drawingml/2006/wordprocessingDrawing" xmlns:w10="urn:schemas-microsoft-com:office:word" xmlns:w="http://schemas.openxmlformats.org/wordprocessingml/2006/main" xmlns:w14="http://schemas.microsoft.com/office/word/2010/wordml" xmlns:w15="http://schemas.microsoft.com/office/word/2012/wordml" xmlns:w16se="http://schemas.microsoft.com/office/word/2015/wordml/symex" xmlns:wpg="http://schemas.microsoft.com/office/word/2010/wordprocessingGroup" xmlns:wpi="http://schemas.microsoft.com/office/word/2010/wordprocessingInk" xmlns:wne="http://schemas.microsoft.com/office/word/2006/wordml" xmlns:wps="http://schemas.microsoft.com/office/word/2010/wordprocessingShape" mc:Ignorable="w14 w15 w16se wp14">
+<w:footnotes xmlns:wpc="http://schemas.microsoft.com/office/word/2010/wordprocessingCanvas" xmlns:cx="http://schemas.microsoft.com/office/drawing/2014/chartex" xmlns:mc="http://schemas.openxmlformats.org/markup-compatibility/2006" xmlns:o="urn:schemas-microsoft-com:office:office" xmlns:r="http://schemas.openxmlformats.org/officeDocument/2006/relationships" xmlns:m="http://schemas.openxmlformats.org/officeDocument/2006/math" xmlns:v="urn:schemas-microsoft-com:vml" xmlns:wp14="http://schemas.microsoft.com/office/word/2010/wordprocessingDrawing" xmlns:wp="http://schemas.openxmlformats.org/drawingml/2006/wordprocessingDrawing" xmlns:w10="urn:schemas-microsoft-com:office:word" xmlns:w="http://schemas.openxmlformats.org/wordprocessingml/2006/main" xmlns:w14="http://schemas.microsoft.com/office/word/2010/wordml" xmlns:w15="http://schemas.microsoft.com/office/word/2012/wordml" xmlns:w16se="http://schemas.microsoft.com/office/word/2015/wordml/symex" xmlns:wpg="http://schemas.microsoft.com/office/word/2010/wordprocessingGroup" xmlns:wpi="http://schemas.microsoft.com/office/word/2010/wordprocessingInk" xmlns:wne="http://schemas.microsoft.com/office/word/2006/wordml" xmlns:wps="http://schemas.microsoft.com/office/word/2010/wordprocessingShape" mc:Ignorable="w14 w15 w16se wp14">
   <w:footnote w:type="separator" w:id="-1">
     <w:p>
       <w:pPr>
@@ -23260,7 +26419,7 @@
 </file>
 
 <file path=word/numbering.xml><?xml version="1.0" encoding="utf-8"?>
-<w:numbering xmlns:wpc="http://schemas.microsoft.com/office/word/2010/wordprocessingCanvas" xmlns:cx="http://schemas.microsoft.com/office/drawing/2014/chartex" xmlns:cx1="http://schemas.microsoft.com/office/drawing/2015/9/8/chartex" xmlns:cx2="http://schemas.microsoft.com/office/drawing/2015/10/21/chartex" xmlns:cx3="http://schemas.microsoft.com/office/drawing/2016/5/9/chartex" xmlns:cx4="http://schemas.microsoft.com/office/drawing/2016/5/10/chartex" xmlns:cx5="http://schemas.microsoft.com/office/drawing/2016/5/11/chartex" xmlns:mc="http://schemas.openxmlformats.org/markup-compatibility/2006" xmlns:o="urn:schemas-microsoft-com:office:office" xmlns:r="http://schemas.openxmlformats.org/officeDocument/2006/relationships" xmlns:m="http://schemas.openxmlformats.org/officeDocument/2006/math" xmlns:v="urn:schemas-microsoft-com:vml" xmlns:wp14="http://schemas.microsoft.com/office/word/2010/wordprocessingDrawing" xmlns:wp="http://schemas.openxmlformats.org/drawingml/2006/wordprocessingDrawing" xmlns:w10="urn:schemas-microsoft-com:office:word" xmlns:w="http://schemas.openxmlformats.org/wordprocessingml/2006/main" xmlns:w14="http://schemas.microsoft.com/office/word/2010/wordml" xmlns:w15="http://schemas.microsoft.com/office/word/2012/wordml" xmlns:w16se="http://schemas.microsoft.com/office/word/2015/wordml/symex" xmlns:wpg="http://schemas.microsoft.com/office/word/2010/wordprocessingGroup" xmlns:wpi="http://schemas.microsoft.com/office/word/2010/wordprocessingInk" xmlns:wne="http://schemas.microsoft.com/office/word/2006/wordml" xmlns:wps="http://schemas.microsoft.com/office/word/2010/wordprocessingShape" mc:Ignorable="w14 w15 w16se wp14">
+<w:numbering xmlns:wpc="http://schemas.microsoft.com/office/word/2010/wordprocessingCanvas" xmlns:cx="http://schemas.microsoft.com/office/drawing/2014/chartex" xmlns:mc="http://schemas.openxmlformats.org/markup-compatibility/2006" xmlns:o="urn:schemas-microsoft-com:office:office" xmlns:r="http://schemas.openxmlformats.org/officeDocument/2006/relationships" xmlns:m="http://schemas.openxmlformats.org/officeDocument/2006/math" xmlns:v="urn:schemas-microsoft-com:vml" xmlns:wp14="http://schemas.microsoft.com/office/word/2010/wordprocessingDrawing" xmlns:wp="http://schemas.openxmlformats.org/drawingml/2006/wordprocessingDrawing" xmlns:w10="urn:schemas-microsoft-com:office:word" xmlns:w="http://schemas.openxmlformats.org/wordprocessingml/2006/main" xmlns:w14="http://schemas.microsoft.com/office/word/2010/wordml" xmlns:w15="http://schemas.microsoft.com/office/word/2012/wordml" xmlns:w16se="http://schemas.microsoft.com/office/word/2015/wordml/symex" xmlns:wpg="http://schemas.microsoft.com/office/word/2010/wordprocessingGroup" xmlns:wpi="http://schemas.microsoft.com/office/word/2010/wordprocessingInk" xmlns:wne="http://schemas.microsoft.com/office/word/2006/wordml" xmlns:wps="http://schemas.microsoft.com/office/word/2010/wordprocessingShape" mc:Ignorable="w14 w15 w16se wp14">
   <w:abstractNum w:abstractNumId="0" w15:restartNumberingAfterBreak="0">
     <w:nsid w:val="06756FEA"/>
     <w:multiLevelType w:val="hybridMultilevel"/>
@@ -23558,6 +26717,95 @@
     </w:lvl>
   </w:abstractNum>
   <w:abstractNum w:abstractNumId="3" w15:restartNumberingAfterBreak="0">
+    <w:nsid w:val="3C1000D3"/>
+    <w:multiLevelType w:val="hybridMultilevel"/>
+    <w:tmpl w:val="705E312E"/>
+    <w:lvl w:ilvl="0" w:tplc="997CA59A">
+      <w:start w:val="1"/>
+      <w:numFmt w:val="decimal"/>
+      <w:lvlText w:val="（%1）"/>
+      <w:lvlJc w:val="left"/>
+      <w:pPr>
+        <w:ind w:left="1080" w:hanging="600"/>
+      </w:pPr>
+      <w:rPr>
+        <w:rFonts w:hint="default"/>
+      </w:rPr>
+    </w:lvl>
+    <w:lvl w:ilvl="1" w:tplc="04090019" w:tentative="1">
+      <w:start w:val="1"/>
+      <w:numFmt w:val="lowerLetter"/>
+      <w:lvlText w:val="%2)"/>
+      <w:lvlJc w:val="left"/>
+      <w:pPr>
+        <w:ind w:left="1320" w:hanging="420"/>
+      </w:pPr>
+    </w:lvl>
+    <w:lvl w:ilvl="2" w:tplc="0409001B" w:tentative="1">
+      <w:start w:val="1"/>
+      <w:numFmt w:val="lowerRoman"/>
+      <w:lvlText w:val="%3."/>
+      <w:lvlJc w:val="right"/>
+      <w:pPr>
+        <w:ind w:left="1740" w:hanging="420"/>
+      </w:pPr>
+    </w:lvl>
+    <w:lvl w:ilvl="3" w:tplc="0409000F" w:tentative="1">
+      <w:start w:val="1"/>
+      <w:numFmt w:val="decimal"/>
+      <w:lvlText w:val="%4."/>
+      <w:lvlJc w:val="left"/>
+      <w:pPr>
+        <w:ind w:left="2160" w:hanging="420"/>
+      </w:pPr>
+    </w:lvl>
+    <w:lvl w:ilvl="4" w:tplc="04090019" w:tentative="1">
+      <w:start w:val="1"/>
+      <w:numFmt w:val="lowerLetter"/>
+      <w:lvlText w:val="%5)"/>
+      <w:lvlJc w:val="left"/>
+      <w:pPr>
+        <w:ind w:left="2580" w:hanging="420"/>
+      </w:pPr>
+    </w:lvl>
+    <w:lvl w:ilvl="5" w:tplc="0409001B" w:tentative="1">
+      <w:start w:val="1"/>
+      <w:numFmt w:val="lowerRoman"/>
+      <w:lvlText w:val="%6."/>
+      <w:lvlJc w:val="right"/>
+      <w:pPr>
+        <w:ind w:left="3000" w:hanging="420"/>
+      </w:pPr>
+    </w:lvl>
+    <w:lvl w:ilvl="6" w:tplc="0409000F" w:tentative="1">
+      <w:start w:val="1"/>
+      <w:numFmt w:val="decimal"/>
+      <w:lvlText w:val="%7."/>
+      <w:lvlJc w:val="left"/>
+      <w:pPr>
+        <w:ind w:left="3420" w:hanging="420"/>
+      </w:pPr>
+    </w:lvl>
+    <w:lvl w:ilvl="7" w:tplc="04090019" w:tentative="1">
+      <w:start w:val="1"/>
+      <w:numFmt w:val="lowerLetter"/>
+      <w:lvlText w:val="%8)"/>
+      <w:lvlJc w:val="left"/>
+      <w:pPr>
+        <w:ind w:left="3840" w:hanging="420"/>
+      </w:pPr>
+    </w:lvl>
+    <w:lvl w:ilvl="8" w:tplc="0409001B" w:tentative="1">
+      <w:start w:val="1"/>
+      <w:numFmt w:val="lowerRoman"/>
+      <w:lvlText w:val="%9."/>
+      <w:lvlJc w:val="right"/>
+      <w:pPr>
+        <w:ind w:left="4260" w:hanging="420"/>
+      </w:pPr>
+    </w:lvl>
+  </w:abstractNum>
+  <w:abstractNum w:abstractNumId="4" w15:restartNumberingAfterBreak="0">
     <w:nsid w:val="4C9E18D8"/>
     <w:multiLevelType w:val="hybridMultilevel"/>
     <w:tmpl w:val="52FC1418"/>
@@ -23646,7 +26894,7 @@
       </w:pPr>
     </w:lvl>
   </w:abstractNum>
-  <w:abstractNum w:abstractNumId="4" w15:restartNumberingAfterBreak="0">
+  <w:abstractNum w:abstractNumId="5" w15:restartNumberingAfterBreak="0">
     <w:nsid w:val="4F80382B"/>
     <w:multiLevelType w:val="hybridMultilevel"/>
     <w:tmpl w:val="3BB61C38"/>
@@ -23737,7 +26985,7 @@
       </w:pPr>
     </w:lvl>
   </w:abstractNum>
-  <w:abstractNum w:abstractNumId="5" w15:restartNumberingAfterBreak="0">
+  <w:abstractNum w:abstractNumId="6" w15:restartNumberingAfterBreak="0">
     <w:nsid w:val="5525357C"/>
     <w:multiLevelType w:val="hybridMultilevel"/>
     <w:tmpl w:val="64B0202E"/>
@@ -23829,7 +27077,7 @@
       </w:pPr>
     </w:lvl>
   </w:abstractNum>
-  <w:abstractNum w:abstractNumId="6" w15:restartNumberingAfterBreak="0">
+  <w:abstractNum w:abstractNumId="7" w15:restartNumberingAfterBreak="0">
     <w:nsid w:val="5A3727BE"/>
     <w:multiLevelType w:val="hybridMultilevel"/>
     <w:tmpl w:val="772C5554"/>
@@ -23918,7 +27166,7 @@
       </w:pPr>
     </w:lvl>
   </w:abstractNum>
-  <w:abstractNum w:abstractNumId="7" w15:restartNumberingAfterBreak="0">
+  <w:abstractNum w:abstractNumId="8" w15:restartNumberingAfterBreak="0">
     <w:nsid w:val="5CC6510B"/>
     <w:multiLevelType w:val="hybridMultilevel"/>
     <w:tmpl w:val="5BE0397A"/>
@@ -24007,7 +27255,7 @@
       </w:pPr>
     </w:lvl>
   </w:abstractNum>
-  <w:abstractNum w:abstractNumId="8" w15:restartNumberingAfterBreak="0">
+  <w:abstractNum w:abstractNumId="9" w15:restartNumberingAfterBreak="0">
     <w:nsid w:val="60782AF5"/>
     <w:multiLevelType w:val="hybridMultilevel"/>
     <w:tmpl w:val="AD60E0FE"/>
@@ -24096,7 +27344,7 @@
       </w:pPr>
     </w:lvl>
   </w:abstractNum>
-  <w:abstractNum w:abstractNumId="9" w15:restartNumberingAfterBreak="0">
+  <w:abstractNum w:abstractNumId="10" w15:restartNumberingAfterBreak="0">
     <w:nsid w:val="6093300E"/>
     <w:multiLevelType w:val="multilevel"/>
     <w:tmpl w:val="6FBC0162"/>
@@ -24209,7 +27457,7 @@
       </w:rPr>
     </w:lvl>
   </w:abstractNum>
-  <w:abstractNum w:abstractNumId="10" w15:restartNumberingAfterBreak="0">
+  <w:abstractNum w:abstractNumId="11" w15:restartNumberingAfterBreak="0">
     <w:nsid w:val="6E131657"/>
     <w:multiLevelType w:val="hybridMultilevel"/>
     <w:tmpl w:val="0F163CF4"/>
@@ -24298,7 +27546,7 @@
       </w:pPr>
     </w:lvl>
   </w:abstractNum>
-  <w:abstractNum w:abstractNumId="11" w15:restartNumberingAfterBreak="0">
+  <w:abstractNum w:abstractNumId="12" w15:restartNumberingAfterBreak="0">
     <w:nsid w:val="737C2FC6"/>
     <w:multiLevelType w:val="multilevel"/>
     <w:tmpl w:val="F61C58B8"/>
@@ -24447,7 +27695,7 @@
       </w:rPr>
     </w:lvl>
   </w:abstractNum>
-  <w:abstractNum w:abstractNumId="12" w15:restartNumberingAfterBreak="0">
+  <w:abstractNum w:abstractNumId="13" w15:restartNumberingAfterBreak="0">
     <w:nsid w:val="7E9D231A"/>
     <w:multiLevelType w:val="hybridMultilevel"/>
     <w:tmpl w:val="2A6E0128"/>
@@ -24540,22 +27788,22 @@
     <w:abstractNumId w:val="0"/>
   </w:num>
   <w:num w:numId="2">
-    <w:abstractNumId w:val="3"/>
+    <w:abstractNumId w:val="4"/>
   </w:num>
   <w:num w:numId="3">
+    <w:abstractNumId w:val="11"/>
+  </w:num>
+  <w:num w:numId="4">
+    <w:abstractNumId w:val="9"/>
+  </w:num>
+  <w:num w:numId="5">
+    <w:abstractNumId w:val="13"/>
+  </w:num>
+  <w:num w:numId="6">
     <w:abstractNumId w:val="10"/>
   </w:num>
-  <w:num w:numId="4">
-    <w:abstractNumId w:val="8"/>
-  </w:num>
-  <w:num w:numId="5">
-    <w:abstractNumId w:val="12"/>
-  </w:num>
-  <w:num w:numId="6">
-    <w:abstractNumId w:val="9"/>
-  </w:num>
   <w:num w:numId="7">
-    <w:abstractNumId w:val="5"/>
+    <w:abstractNumId w:val="6"/>
   </w:num>
   <w:num w:numId="8">
     <w:abstractNumId w:val="2"/>
@@ -24591,19 +27839,22 @@
     </w:lvlOverride>
   </w:num>
   <w:num w:numId="10">
-    <w:abstractNumId w:val="4"/>
+    <w:abstractNumId w:val="5"/>
   </w:num>
   <w:num w:numId="11">
-    <w:abstractNumId w:val="11"/>
+    <w:abstractNumId w:val="12"/>
   </w:num>
   <w:num w:numId="12">
     <w:abstractNumId w:val="1"/>
   </w:num>
   <w:num w:numId="13">
+    <w:abstractNumId w:val="8"/>
+  </w:num>
+  <w:num w:numId="14">
     <w:abstractNumId w:val="7"/>
   </w:num>
-  <w:num w:numId="14">
-    <w:abstractNumId w:val="6"/>
+  <w:num w:numId="15">
+    <w:abstractNumId w:val="3"/>
   </w:num>
 </w:numbering>
 </file>
@@ -24622,7 +27873,7 @@
     </w:rPrDefault>
     <w:pPrDefault/>
   </w:docDefaults>
-  <w:latentStyles w:defLockedState="0" w:defUIPriority="99" w:defSemiHidden="0" w:defUnhideWhenUsed="0" w:defQFormat="0" w:count="374">
+  <w:latentStyles w:defLockedState="0" w:defUIPriority="99" w:defSemiHidden="0" w:defUnhideWhenUsed="0" w:defQFormat="0" w:count="371">
     <w:lsdException w:name="Normal" w:uiPriority="0" w:qFormat="1"/>
     <w:lsdException w:name="heading 1" w:uiPriority="9" w:qFormat="1"/>
     <w:lsdException w:name="heading 2" w:semiHidden="1" w:uiPriority="9" w:unhideWhenUsed="1" w:qFormat="1"/>
@@ -24994,9 +28245,6 @@
     <w:lsdException w:name="List Table 5 Dark Accent 6" w:uiPriority="50"/>
     <w:lsdException w:name="List Table 6 Colorful Accent 6" w:uiPriority="51"/>
     <w:lsdException w:name="List Table 7 Colorful Accent 6" w:uiPriority="52"/>
-    <w:lsdException w:name="Mention" w:semiHidden="1" w:unhideWhenUsed="1"/>
-    <w:lsdException w:name="Smart Hyperlink" w:semiHidden="1" w:unhideWhenUsed="1"/>
-    <w:lsdException w:name="Hashtag" w:semiHidden="1" w:unhideWhenUsed="1"/>
   </w:latentStyles>
   <w:style w:type="paragraph" w:default="1" w:styleId="a">
     <w:name w:val="Normal"/>
@@ -25454,7 +28702,7 @@
 </file>
 
 <file path=word/glossary/document.xml><?xml version="1.0" encoding="utf-8"?>
-<w:glossaryDocument xmlns:wpc="http://schemas.microsoft.com/office/word/2010/wordprocessingCanvas" xmlns:cx="http://schemas.microsoft.com/office/drawing/2014/chartex" xmlns:cx1="http://schemas.microsoft.com/office/drawing/2015/9/8/chartex" xmlns:cx2="http://schemas.microsoft.com/office/drawing/2015/10/21/chartex" xmlns:cx3="http://schemas.microsoft.com/office/drawing/2016/5/9/chartex" xmlns:cx4="http://schemas.microsoft.com/office/drawing/2016/5/10/chartex" xmlns:cx5="http://schemas.microsoft.com/office/drawing/2016/5/11/chartex" xmlns:mc="http://schemas.openxmlformats.org/markup-compatibility/2006" xmlns:o="urn:schemas-microsoft-com:office:office" xmlns:r="http://schemas.openxmlformats.org/officeDocument/2006/relationships" xmlns:m="http://schemas.openxmlformats.org/officeDocument/2006/math" xmlns:v="urn:schemas-microsoft-com:vml" xmlns:wp14="http://schemas.microsoft.com/office/word/2010/wordprocessingDrawing" xmlns:wp="http://schemas.openxmlformats.org/drawingml/2006/wordprocessingDrawing" xmlns:w10="urn:schemas-microsoft-com:office:word" xmlns:w="http://schemas.openxmlformats.org/wordprocessingml/2006/main" xmlns:w14="http://schemas.microsoft.com/office/word/2010/wordml" xmlns:w15="http://schemas.microsoft.com/office/word/2012/wordml" xmlns:w16se="http://schemas.microsoft.com/office/word/2015/wordml/symex" xmlns:wpg="http://schemas.microsoft.com/office/word/2010/wordprocessingGroup" xmlns:wpi="http://schemas.microsoft.com/office/word/2010/wordprocessingInk" xmlns:wne="http://schemas.microsoft.com/office/word/2006/wordml" xmlns:wps="http://schemas.microsoft.com/office/word/2010/wordprocessingShape" mc:Ignorable="w14 w15 w16se wp14"/>
+<w:glossaryDocument xmlns:wpc="http://schemas.microsoft.com/office/word/2010/wordprocessingCanvas" xmlns:cx="http://schemas.microsoft.com/office/drawing/2014/chartex" xmlns:mc="http://schemas.openxmlformats.org/markup-compatibility/2006" xmlns:o="urn:schemas-microsoft-com:office:office" xmlns:r="http://schemas.openxmlformats.org/officeDocument/2006/relationships" xmlns:m="http://schemas.openxmlformats.org/officeDocument/2006/math" xmlns:v="urn:schemas-microsoft-com:vml" xmlns:wp14="http://schemas.microsoft.com/office/word/2010/wordprocessingDrawing" xmlns:wp="http://schemas.openxmlformats.org/drawingml/2006/wordprocessingDrawing" xmlns:w10="urn:schemas-microsoft-com:office:word" xmlns:w="http://schemas.openxmlformats.org/wordprocessingml/2006/main" xmlns:w14="http://schemas.microsoft.com/office/word/2010/wordml" xmlns:w15="http://schemas.microsoft.com/office/word/2012/wordml" xmlns:w16se="http://schemas.microsoft.com/office/word/2015/wordml/symex" xmlns:wpg="http://schemas.microsoft.com/office/word/2010/wordprocessingGroup" xmlns:wpi="http://schemas.microsoft.com/office/word/2010/wordprocessingInk" xmlns:wne="http://schemas.microsoft.com/office/word/2006/wordml" xmlns:wps="http://schemas.microsoft.com/office/word/2010/wordprocessingShape" mc:Ignorable="w14 w15 w16se wp14"/>
 </file>
 
 <file path=word/glossary/fontTable.xml><?xml version="1.0" encoding="utf-8"?>
@@ -25464,7 +28712,7 @@
     <w:charset w:val="00"/>
     <w:family w:val="roman"/>
     <w:pitch w:val="variable"/>
-    <w:sig w:usb0="E0002AFF" w:usb1="C0007843" w:usb2="00000009" w:usb3="00000000" w:csb0="000001FF" w:csb1="00000000"/>
+    <w:sig w:usb0="E0002AFF" w:usb1="C0007841" w:usb2="00000009" w:usb3="00000000" w:csb0="000001FF" w:csb1="00000000"/>
   </w:font>
   <w:font w:name="黑体">
     <w:altName w:val="SimHei"/>
@@ -25567,6 +28815,7 @@
   <w:rsids>
     <w:rsidRoot w:val="000775FB"/>
     <w:rsid w:val="000775FB"/>
+    <w:rsid w:val="00E40115"/>
   </w:rsids>
   <m:mathPr>
     <m:mathFont m:val="Cambria Math"/>
@@ -25603,7 +28852,7 @@
     </w:rPrDefault>
     <w:pPrDefault/>
   </w:docDefaults>
-  <w:latentStyles w:defLockedState="0" w:defUIPriority="99" w:defSemiHidden="0" w:defUnhideWhenUsed="0" w:defQFormat="0" w:count="374">
+  <w:latentStyles w:defLockedState="0" w:defUIPriority="99" w:defSemiHidden="0" w:defUnhideWhenUsed="0" w:defQFormat="0" w:count="371">
     <w:lsdException w:name="Normal" w:uiPriority="0" w:qFormat="1"/>
     <w:lsdException w:name="heading 1" w:uiPriority="9" w:qFormat="1"/>
     <w:lsdException w:name="heading 2" w:semiHidden="1" w:uiPriority="9" w:unhideWhenUsed="1" w:qFormat="1"/>
@@ -25975,9 +29224,6 @@
     <w:lsdException w:name="List Table 5 Dark Accent 6" w:uiPriority="50"/>
     <w:lsdException w:name="List Table 6 Colorful Accent 6" w:uiPriority="51"/>
     <w:lsdException w:name="List Table 7 Colorful Accent 6" w:uiPriority="52"/>
-    <w:lsdException w:name="Mention" w:semiHidden="1" w:unhideWhenUsed="1"/>
-    <w:lsdException w:name="Smart Hyperlink" w:semiHidden="1" w:unhideWhenUsed="1"/>
-    <w:lsdException w:name="Hashtag" w:semiHidden="1" w:unhideWhenUsed="1"/>
   </w:latentStyles>
   <w:style w:type="paragraph" w:default="1" w:styleId="a">
     <w:name w:val="Normal"/>
@@ -26019,7 +29265,7 @@
     <w:basedOn w:val="a0"/>
     <w:uiPriority w:val="99"/>
     <w:semiHidden/>
-    <w:rsid w:val="000775FB"/>
+    <w:rsid w:val="00E40115"/>
     <w:rPr>
       <w:color w:val="808080"/>
     </w:rPr>
@@ -26300,7 +29546,7 @@
 </file>
 
 <file path=customXml/itemProps1.xml><?xml version="1.0" encoding="utf-8"?>
-<ds:datastoreItem xmlns:ds="http://schemas.openxmlformats.org/officeDocument/2006/customXml" ds:itemID="{22F65033-4BD2-42D9-9CC0-DF21F886BC22}">
+<ds:datastoreItem xmlns:ds="http://schemas.openxmlformats.org/officeDocument/2006/customXml" ds:itemID="{F1FB23A0-BC7C-407A-9D10-9E4536D83CB8}">
   <ds:schemaRefs>
     <ds:schemaRef ds:uri="http://schemas.openxmlformats.org/officeDocument/2006/bibliography"/>
   </ds:schemaRefs>

</xml_diff>